<commit_message>
Final Changes to Resumes
</commit_message>
<xml_diff>
--- a/Joshuan Jimenez Resume 2022.docx
+++ b/Joshuan Jimenez Resume 2022.docx
@@ -71,14 +71,12 @@
           <w:i/>
           <w:color w:val="666666"/>
           <w:spacing w:val="42"/>
-          <w:sz w:val="18"/>
         </w:rPr>
       </w:pPr>
       <w:r>
         <w:rPr>
           <w:rFonts w:ascii="Times New Roman" w:hAnsi="Times New Roman" w:cs="Times New Roman"/>
           <w:i/>
-          <w:sz w:val="18"/>
         </w:rPr>
         <w:t>GitHub</w:t>
       </w:r>
@@ -86,7 +84,6 @@
         <w:rPr>
           <w:rFonts w:ascii="Times New Roman" w:hAnsi="Times New Roman" w:cs="Times New Roman"/>
           <w:i/>
-          <w:sz w:val="18"/>
         </w:rPr>
         <w:t>:</w:t>
       </w:r>
@@ -102,7 +99,6 @@
             <w:rStyle w:val="Hyperlink"/>
             <w:rFonts w:ascii="Times New Roman" w:hAnsi="Times New Roman" w:cs="Times New Roman"/>
             <w:i/>
-            <w:sz w:val="18"/>
           </w:rPr>
           <w:t>https://github.com/JimenezJoshuan/</w:t>
         </w:r>
@@ -115,7 +111,6 @@
           <w:rFonts w:ascii="Times New Roman" w:hAnsi="Times New Roman" w:cs="Times New Roman"/>
           <w:i/>
           <w:color w:val="666666"/>
-          <w:sz w:val="18"/>
         </w:rPr>
       </w:pPr>
       <w:r>
@@ -191,7 +186,7 @@
           </mc:Choice>
           <mc:Fallback>
             <w:pict>
-              <v:rect w14:anchorId="73E9264D" id="Rectangle 3" o:spid="_x0000_s1026" style="position:absolute;margin-left:422.6pt;margin-top:-23.2pt;width:2.15pt;height:.5pt;z-index:251658240;visibility:visible;mso-wrap-style:square;mso-width-percent:0;mso-height-percent:0;mso-wrap-distance-left:9pt;mso-wrap-distance-top:0;mso-wrap-distance-right:9pt;mso-wrap-distance-bottom:0;mso-position-horizontal:absolute;mso-position-horizontal-relative:page;mso-position-vertical:absolute;mso-position-vertical-relative:text;mso-width-percent:0;mso-height-percent:0;mso-width-relative:page;mso-height-relative:page;v-text-anchor:top" o:gfxdata="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" fillcolor="#1153cc" stroked="f">
+              <v:rect w14:anchorId="3C99D4DB" id="Rectangle 3" o:spid="_x0000_s1026" style="position:absolute;margin-left:422.6pt;margin-top:-23.2pt;width:2.15pt;height:.5pt;z-index:251658240;visibility:visible;mso-wrap-style:square;mso-width-percent:0;mso-height-percent:0;mso-wrap-distance-left:9pt;mso-wrap-distance-top:0;mso-wrap-distance-right:9pt;mso-wrap-distance-bottom:0;mso-position-horizontal:absolute;mso-position-horizontal-relative:page;mso-position-vertical:absolute;mso-position-vertical-relative:text;mso-width-percent:0;mso-height-percent:0;mso-width-relative:page;mso-height-relative:page;v-text-anchor:top" o:gfxdata="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" fillcolor="#1153cc" stroked="f">
                 <w10:wrap anchorx="page"/>
               </v:rect>
             </w:pict>
@@ -202,7 +197,6 @@
         <w:rPr>
           <w:rFonts w:ascii="Times New Roman" w:hAnsi="Times New Roman" w:cs="Times New Roman"/>
           <w:i/>
-          <w:sz w:val="18"/>
         </w:rPr>
         <w:t xml:space="preserve">Email:  </w:t>
       </w:r>
@@ -212,7 +206,6 @@
             <w:rStyle w:val="Hyperlink"/>
             <w:rFonts w:ascii="Times New Roman" w:hAnsi="Times New Roman" w:cs="Times New Roman"/>
             <w:i/>
-            <w:sz w:val="18"/>
           </w:rPr>
           <w:t>jimenezjoshuan@gmail.com</w:t>
         </w:r>
@@ -236,16 +229,14 @@
           <w:rFonts w:ascii="Times New Roman" w:hAnsi="Times New Roman" w:cs="Times New Roman"/>
           <w:i/>
           <w:spacing w:val="-1"/>
-          <w:sz w:val="18"/>
-        </w:rPr>
-        <w:t>LinkedIn</w:t>
+        </w:rPr>
+        <w:t>Phone Number</w:t>
       </w:r>
       <w:r>
         <w:rPr>
           <w:rFonts w:ascii="Times New Roman" w:hAnsi="Times New Roman" w:cs="Times New Roman"/>
           <w:i/>
           <w:spacing w:val="-1"/>
-          <w:sz w:val="18"/>
         </w:rPr>
         <w:t>:</w:t>
       </w:r>
@@ -261,19 +252,9 @@
           <w:rFonts w:ascii="Times New Roman" w:hAnsi="Times New Roman" w:cs="Times New Roman"/>
           <w:i/>
           <w:spacing w:val="-1"/>
-          <w:sz w:val="18"/>
-        </w:rPr>
-        <w:t>https://</w:t>
-      </w:r>
-      <w:r>
-        <w:rPr>
-          <w:rStyle w:val="Hyperlink"/>
-          <w:rFonts w:ascii="Times New Roman" w:hAnsi="Times New Roman" w:cs="Times New Roman"/>
-          <w:i/>
-          <w:spacing w:val="-1"/>
-          <w:sz w:val="18"/>
-        </w:rPr>
-        <w:t>www.linkedin.com/in/joshuan-jimenez-0a2059198</w:t>
+          <w:u w:val="none"/>
+        </w:rPr>
+        <w:t>786-521-5771</w:t>
       </w:r>
     </w:p>
     <w:p>
@@ -354,8 +335,8 @@
           </mc:Choice>
           <mc:Fallback>
             <w:pict>
-              <v:group w14:anchorId="506AB08C" id="Group 1" o:spid="_x0000_s1026" style="width:588pt;height:14.25pt;flip:y;mso-position-horizontal-relative:char;mso-position-vertical-relative:line" coordsize="5760,15" o:gfxdata="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">
-                <v:line id="Line 6" o:spid="_x0000_s1027" style="position:absolute;visibility:visible;mso-wrap-style:square" from="0,8" to="5760,8" o:connectortype="straight" o:gfxdata="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" strokecolor="#868686"/>
+              <v:group w14:anchorId="4B1BA4C2" id="Group 1" o:spid="_x0000_s1026" style="width:588pt;height:14.25pt;flip:y;mso-position-horizontal-relative:char;mso-position-vertical-relative:line" coordsize="5760,15" o:gfxdata="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">
+                <v:line id="Line 6" o:spid="_x0000_s1027" style="position:absolute;visibility:visible;mso-wrap-style:square" from="0,8" to="5760,8" o:connectortype="straight" o:gfxdata="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" strokecolor="#868686"/>
                 <w10:anchorlock/>
               </v:group>
             </w:pict>
@@ -480,6 +461,7 @@
         </w:rPr>
         <w:t xml:space="preserve"> </w:t>
       </w:r>
+      <w:proofErr w:type="gramStart"/>
       <w:r>
         <w:rPr>
           <w:rFonts w:ascii="Times New Roman" w:hAnsi="Times New Roman" w:cs="Times New Roman"/>
@@ -489,7 +471,6 @@
         </w:rPr>
         <w:t>C#</w:t>
       </w:r>
-      <w:proofErr w:type="gramStart"/>
       <w:r>
         <w:rPr>
           <w:rFonts w:ascii="Times New Roman" w:hAnsi="Times New Roman" w:cs="Times New Roman"/>
@@ -498,15 +479,6 @@
           <w:sz w:val="24"/>
         </w:rPr>
         <w:t>,</w:t>
-      </w:r>
-      <w:r>
-        <w:rPr>
-          <w:rFonts w:ascii="Times New Roman" w:hAnsi="Times New Roman" w:cs="Times New Roman"/>
-          <w:spacing w:val="-9"/>
-          <w:w w:val="95"/>
-          <w:sz w:val="24"/>
-        </w:rPr>
-        <w:t xml:space="preserve"> </w:t>
       </w:r>
       <w:r>
         <w:rPr>
@@ -1041,499 +1013,6 @@
           <w:cols w:space="2945"/>
         </w:sectPr>
       </w:pPr>
-    </w:p>
-    <w:p>
-      <w:pPr>
-        <w:pStyle w:val="Heading1"/>
-        <w:ind w:left="0"/>
-        <w:jc w:val="center"/>
-        <w:rPr>
-          <w:rFonts w:ascii="Times New Roman" w:hAnsi="Times New Roman" w:cs="Times New Roman"/>
-        </w:rPr>
-        <w:sectPr>
-          <w:type w:val="continuous"/>
-          <w:pgSz w:w="12240" w:h="15840"/>
-          <w:pgMar w:top="220" w:right="220" w:bottom="280" w:left="260" w:header="720" w:footer="720" w:gutter="0"/>
-          <w:cols w:space="2945"/>
-        </w:sectPr>
-      </w:pPr>
-      <w:r>
-        <w:rPr>
-          <w:rFonts w:ascii="Times New Roman" w:hAnsi="Times New Roman" w:cs="Times New Roman"/>
-        </w:rPr>
-        <w:t>Education</w:t>
-      </w:r>
-    </w:p>
-    <w:p>
-      <w:pPr>
-        <w:pStyle w:val="BodyText"/>
-        <w:rPr>
-          <w:rFonts w:ascii="Times New Roman" w:hAnsi="Times New Roman" w:cs="Times New Roman"/>
-          <w:sz w:val="22"/>
-        </w:rPr>
-        <w:sectPr>
-          <w:type w:val="continuous"/>
-          <w:pgSz w:w="12240" w:h="15840"/>
-          <w:pgMar w:top="220" w:right="220" w:bottom="280" w:left="260" w:header="720" w:footer="720" w:gutter="0"/>
-          <w:cols w:num="3" w:space="144"/>
-        </w:sectPr>
-      </w:pPr>
-    </w:p>
-    <w:p>
-      <w:pPr>
-        <w:pStyle w:val="BodyText"/>
-        <w:rPr>
-          <w:rFonts w:ascii="Times New Roman" w:hAnsi="Times New Roman" w:cs="Times New Roman"/>
-          <w:sz w:val="22"/>
-        </w:rPr>
-      </w:pPr>
-      <w:r>
-        <w:rPr>
-          <w:rFonts w:ascii="Times New Roman" w:hAnsi="Times New Roman" w:cs="Times New Roman"/>
-          <w:w w:val="90"/>
-          <w:sz w:val="22"/>
-        </w:rPr>
-        <w:t>Florida International</w:t>
-      </w:r>
-      <w:r>
-        <w:rPr>
-          <w:rFonts w:ascii="Times New Roman" w:hAnsi="Times New Roman" w:cs="Times New Roman"/>
-          <w:spacing w:val="3"/>
-          <w:w w:val="90"/>
-          <w:sz w:val="22"/>
-        </w:rPr>
-        <w:t xml:space="preserve"> </w:t>
-      </w:r>
-      <w:r>
-        <w:rPr>
-          <w:rFonts w:ascii="Times New Roman" w:hAnsi="Times New Roman" w:cs="Times New Roman"/>
-          <w:w w:val="90"/>
-          <w:sz w:val="22"/>
-        </w:rPr>
-        <w:t>University</w:t>
-      </w:r>
-    </w:p>
-    <w:p>
-      <w:pPr>
-        <w:pStyle w:val="BodyText"/>
-        <w:rPr>
-          <w:rFonts w:ascii="Times New Roman" w:hAnsi="Times New Roman" w:cs="Times New Roman"/>
-          <w:sz w:val="22"/>
-        </w:rPr>
-      </w:pPr>
-      <w:r>
-        <w:rPr>
-          <w:rFonts w:ascii="Times New Roman" w:hAnsi="Times New Roman" w:cs="Times New Roman"/>
-          <w:w w:val="95"/>
-          <w:sz w:val="22"/>
-        </w:rPr>
-        <w:t>Graduated</w:t>
-      </w:r>
-      <w:r>
-        <w:rPr>
-          <w:rFonts w:ascii="Times New Roman" w:hAnsi="Times New Roman" w:cs="Times New Roman"/>
-          <w:spacing w:val="-1"/>
-          <w:w w:val="95"/>
-          <w:sz w:val="22"/>
-        </w:rPr>
-        <w:t xml:space="preserve"> </w:t>
-      </w:r>
-      <w:r>
-        <w:rPr>
-          <w:rFonts w:ascii="Times New Roman" w:hAnsi="Times New Roman" w:cs="Times New Roman"/>
-          <w:w w:val="95"/>
-          <w:sz w:val="22"/>
-        </w:rPr>
-        <w:t>Fall 2021</w:t>
-      </w:r>
-    </w:p>
-    <w:p>
-      <w:pPr>
-        <w:pStyle w:val="BodyText"/>
-        <w:rPr>
-          <w:rFonts w:ascii="Times New Roman" w:hAnsi="Times New Roman" w:cs="Times New Roman"/>
-          <w:sz w:val="22"/>
-        </w:rPr>
-      </w:pPr>
-      <w:r>
-        <w:rPr>
-          <w:rFonts w:ascii="Times New Roman" w:hAnsi="Times New Roman" w:cs="Times New Roman"/>
-          <w:sz w:val="22"/>
-        </w:rPr>
-        <w:t>Master</w:t>
-      </w:r>
-      <w:r>
-        <w:rPr>
-          <w:rFonts w:ascii="Times New Roman" w:hAnsi="Times New Roman" w:cs="Times New Roman"/>
-          <w:spacing w:val="-14"/>
-          <w:sz w:val="22"/>
-        </w:rPr>
-        <w:t xml:space="preserve"> </w:t>
-      </w:r>
-      <w:r>
-        <w:rPr>
-          <w:rFonts w:ascii="Times New Roman" w:hAnsi="Times New Roman" w:cs="Times New Roman"/>
-          <w:sz w:val="22"/>
-        </w:rPr>
-        <w:t>of</w:t>
-      </w:r>
-      <w:r>
-        <w:rPr>
-          <w:rFonts w:ascii="Times New Roman" w:hAnsi="Times New Roman" w:cs="Times New Roman"/>
-          <w:spacing w:val="-10"/>
-          <w:sz w:val="22"/>
-        </w:rPr>
-        <w:t xml:space="preserve"> </w:t>
-      </w:r>
-      <w:r>
-        <w:rPr>
-          <w:rFonts w:ascii="Times New Roman" w:hAnsi="Times New Roman" w:cs="Times New Roman"/>
-          <w:sz w:val="22"/>
-        </w:rPr>
-        <w:t>Science</w:t>
-      </w:r>
-      <w:r>
-        <w:rPr>
-          <w:rFonts w:ascii="Times New Roman" w:hAnsi="Times New Roman" w:cs="Times New Roman"/>
-          <w:spacing w:val="-14"/>
-          <w:sz w:val="22"/>
-        </w:rPr>
-        <w:t xml:space="preserve"> </w:t>
-      </w:r>
-      <w:r>
-        <w:rPr>
-          <w:rFonts w:ascii="Times New Roman" w:hAnsi="Times New Roman" w:cs="Times New Roman"/>
-          <w:sz w:val="22"/>
-        </w:rPr>
-        <w:t>in</w:t>
-      </w:r>
-      <w:r>
-        <w:rPr>
-          <w:rFonts w:ascii="Times New Roman" w:hAnsi="Times New Roman" w:cs="Times New Roman"/>
-          <w:spacing w:val="-12"/>
-          <w:sz w:val="22"/>
-        </w:rPr>
-        <w:t xml:space="preserve"> </w:t>
-      </w:r>
-      <w:r>
-        <w:rPr>
-          <w:rFonts w:ascii="Times New Roman" w:hAnsi="Times New Roman" w:cs="Times New Roman"/>
-          <w:sz w:val="22"/>
-        </w:rPr>
-        <w:t>Computer</w:t>
-      </w:r>
-      <w:r>
-        <w:rPr>
-          <w:rFonts w:ascii="Times New Roman" w:hAnsi="Times New Roman" w:cs="Times New Roman"/>
-          <w:spacing w:val="-11"/>
-          <w:sz w:val="22"/>
-        </w:rPr>
-        <w:t xml:space="preserve"> </w:t>
-      </w:r>
-      <w:r>
-        <w:rPr>
-          <w:rFonts w:ascii="Times New Roman" w:hAnsi="Times New Roman" w:cs="Times New Roman"/>
-          <w:sz w:val="22"/>
-        </w:rPr>
-        <w:t>Science</w:t>
-      </w:r>
-    </w:p>
-    <w:p>
-      <w:pPr>
-        <w:pStyle w:val="BodyText"/>
-        <w:rPr>
-          <w:rFonts w:ascii="Times New Roman" w:hAnsi="Times New Roman" w:cs="Times New Roman"/>
-          <w:spacing w:val="3"/>
-          <w:w w:val="90"/>
-          <w:sz w:val="22"/>
-        </w:rPr>
-      </w:pPr>
-      <w:r>
-        <w:rPr>
-          <w:rFonts w:ascii="Times New Roman" w:hAnsi="Times New Roman" w:cs="Times New Roman"/>
-          <w:w w:val="90"/>
-          <w:sz w:val="22"/>
-        </w:rPr>
-        <w:t>Florida International</w:t>
-      </w:r>
-      <w:r>
-        <w:rPr>
-          <w:rFonts w:ascii="Times New Roman" w:hAnsi="Times New Roman" w:cs="Times New Roman"/>
-          <w:spacing w:val="3"/>
-          <w:w w:val="90"/>
-          <w:sz w:val="22"/>
-        </w:rPr>
-        <w:t xml:space="preserve"> </w:t>
-      </w:r>
-      <w:r>
-        <w:rPr>
-          <w:rFonts w:ascii="Times New Roman" w:hAnsi="Times New Roman" w:cs="Times New Roman"/>
-          <w:w w:val="90"/>
-          <w:sz w:val="22"/>
-        </w:rPr>
-        <w:t>University</w:t>
-      </w:r>
-    </w:p>
-    <w:p>
-      <w:pPr>
-        <w:pStyle w:val="BodyText"/>
-        <w:rPr>
-          <w:rFonts w:ascii="Times New Roman" w:hAnsi="Times New Roman" w:cs="Times New Roman"/>
-          <w:sz w:val="22"/>
-        </w:rPr>
-      </w:pPr>
-      <w:r>
-        <w:rPr>
-          <w:rFonts w:ascii="Times New Roman" w:hAnsi="Times New Roman" w:cs="Times New Roman"/>
-          <w:w w:val="95"/>
-          <w:sz w:val="22"/>
-        </w:rPr>
-        <w:t>Graduated</w:t>
-      </w:r>
-      <w:r>
-        <w:rPr>
-          <w:rFonts w:ascii="Times New Roman" w:hAnsi="Times New Roman" w:cs="Times New Roman"/>
-          <w:spacing w:val="-1"/>
-          <w:w w:val="95"/>
-          <w:sz w:val="22"/>
-        </w:rPr>
-        <w:t xml:space="preserve"> </w:t>
-      </w:r>
-      <w:r>
-        <w:rPr>
-          <w:rFonts w:ascii="Times New Roman" w:hAnsi="Times New Roman" w:cs="Times New Roman"/>
-          <w:w w:val="95"/>
-          <w:sz w:val="22"/>
-        </w:rPr>
-        <w:t>Spring 2021</w:t>
-      </w:r>
-    </w:p>
-    <w:p>
-      <w:pPr>
-        <w:pStyle w:val="BodyText"/>
-        <w:rPr>
-          <w:rFonts w:ascii="Times New Roman" w:hAnsi="Times New Roman" w:cs="Times New Roman"/>
-          <w:sz w:val="22"/>
-        </w:rPr>
-      </w:pPr>
-      <w:r>
-        <w:rPr>
-          <w:rFonts w:ascii="Times New Roman" w:hAnsi="Times New Roman" w:cs="Times New Roman"/>
-          <w:sz w:val="22"/>
-        </w:rPr>
-        <w:t>Bachelor</w:t>
-      </w:r>
-      <w:r>
-        <w:rPr>
-          <w:rFonts w:ascii="Times New Roman" w:hAnsi="Times New Roman" w:cs="Times New Roman"/>
-          <w:spacing w:val="-14"/>
-          <w:sz w:val="22"/>
-        </w:rPr>
-        <w:t xml:space="preserve"> </w:t>
-      </w:r>
-      <w:r>
-        <w:rPr>
-          <w:rFonts w:ascii="Times New Roman" w:hAnsi="Times New Roman" w:cs="Times New Roman"/>
-          <w:sz w:val="22"/>
-        </w:rPr>
-        <w:t>of</w:t>
-      </w:r>
-      <w:r>
-        <w:rPr>
-          <w:rFonts w:ascii="Times New Roman" w:hAnsi="Times New Roman" w:cs="Times New Roman"/>
-          <w:spacing w:val="-10"/>
-          <w:sz w:val="22"/>
-        </w:rPr>
-        <w:t xml:space="preserve"> </w:t>
-      </w:r>
-      <w:r>
-        <w:rPr>
-          <w:rFonts w:ascii="Times New Roman" w:hAnsi="Times New Roman" w:cs="Times New Roman"/>
-          <w:sz w:val="22"/>
-        </w:rPr>
-        <w:t>Science</w:t>
-      </w:r>
-      <w:r>
-        <w:rPr>
-          <w:rFonts w:ascii="Times New Roman" w:hAnsi="Times New Roman" w:cs="Times New Roman"/>
-          <w:spacing w:val="-14"/>
-          <w:sz w:val="22"/>
-        </w:rPr>
-        <w:t xml:space="preserve"> </w:t>
-      </w:r>
-      <w:r>
-        <w:rPr>
-          <w:rFonts w:ascii="Times New Roman" w:hAnsi="Times New Roman" w:cs="Times New Roman"/>
-          <w:sz w:val="22"/>
-        </w:rPr>
-        <w:t>in</w:t>
-      </w:r>
-      <w:r>
-        <w:rPr>
-          <w:rFonts w:ascii="Times New Roman" w:hAnsi="Times New Roman" w:cs="Times New Roman"/>
-          <w:spacing w:val="-12"/>
-          <w:sz w:val="22"/>
-        </w:rPr>
-        <w:t xml:space="preserve"> </w:t>
-      </w:r>
-      <w:r>
-        <w:rPr>
-          <w:rFonts w:ascii="Times New Roman" w:hAnsi="Times New Roman" w:cs="Times New Roman"/>
-          <w:sz w:val="22"/>
-        </w:rPr>
-        <w:t>Computer</w:t>
-      </w:r>
-      <w:r>
-        <w:rPr>
-          <w:rFonts w:ascii="Times New Roman" w:hAnsi="Times New Roman" w:cs="Times New Roman"/>
-          <w:spacing w:val="-11"/>
-          <w:sz w:val="22"/>
-        </w:rPr>
-        <w:t xml:space="preserve"> </w:t>
-      </w:r>
-      <w:r>
-        <w:rPr>
-          <w:rFonts w:ascii="Times New Roman" w:hAnsi="Times New Roman" w:cs="Times New Roman"/>
-          <w:sz w:val="22"/>
-        </w:rPr>
-        <w:t>Science</w:t>
-      </w:r>
-    </w:p>
-    <w:p>
-      <w:pPr>
-        <w:pStyle w:val="BodyText"/>
-        <w:rPr>
-          <w:rFonts w:ascii="Times New Roman" w:hAnsi="Times New Roman" w:cs="Times New Roman"/>
-          <w:sz w:val="22"/>
-        </w:rPr>
-      </w:pPr>
-      <w:r>
-        <w:rPr>
-          <w:rFonts w:ascii="Times New Roman" w:hAnsi="Times New Roman" w:cs="Times New Roman"/>
-          <w:w w:val="95"/>
-          <w:sz w:val="22"/>
-        </w:rPr>
-        <w:t>Miami Dade</w:t>
-      </w:r>
-      <w:r>
-        <w:rPr>
-          <w:rFonts w:ascii="Times New Roman" w:hAnsi="Times New Roman" w:cs="Times New Roman"/>
-          <w:spacing w:val="-7"/>
-          <w:w w:val="95"/>
-          <w:sz w:val="22"/>
-        </w:rPr>
-        <w:t xml:space="preserve"> </w:t>
-      </w:r>
-      <w:r>
-        <w:rPr>
-          <w:rFonts w:ascii="Times New Roman" w:hAnsi="Times New Roman" w:cs="Times New Roman"/>
-          <w:w w:val="95"/>
-          <w:sz w:val="22"/>
-        </w:rPr>
-        <w:t>College</w:t>
-      </w:r>
-    </w:p>
-    <w:p>
-      <w:pPr>
-        <w:pStyle w:val="BodyText"/>
-        <w:rPr>
-          <w:rFonts w:ascii="Times New Roman" w:hAnsi="Times New Roman" w:cs="Times New Roman"/>
-          <w:sz w:val="22"/>
-        </w:rPr>
-      </w:pPr>
-      <w:r>
-        <w:rPr>
-          <w:rFonts w:ascii="Times New Roman" w:hAnsi="Times New Roman" w:cs="Times New Roman"/>
-          <w:w w:val="95"/>
-          <w:sz w:val="22"/>
-        </w:rPr>
-        <w:t>Graduated May 2019</w:t>
-      </w:r>
-    </w:p>
-    <w:p>
-      <w:pPr>
-        <w:pStyle w:val="BodyText"/>
-        <w:rPr>
-          <w:rFonts w:ascii="Times New Roman" w:hAnsi="Times New Roman" w:cs="Times New Roman"/>
-          <w:sz w:val="22"/>
-        </w:rPr>
-      </w:pPr>
-      <w:r>
-        <w:rPr>
-          <w:rFonts w:ascii="Times New Roman" w:hAnsi="Times New Roman" w:cs="Times New Roman"/>
-          <w:w w:val="95"/>
-          <w:sz w:val="22"/>
-        </w:rPr>
-        <w:t>A.A</w:t>
-      </w:r>
-      <w:r>
-        <w:rPr>
-          <w:rFonts w:ascii="Times New Roman" w:hAnsi="Times New Roman" w:cs="Times New Roman"/>
-          <w:spacing w:val="5"/>
-          <w:w w:val="95"/>
-          <w:sz w:val="22"/>
-        </w:rPr>
-        <w:t xml:space="preserve"> </w:t>
-      </w:r>
-      <w:r>
-        <w:rPr>
-          <w:rFonts w:ascii="Times New Roman" w:hAnsi="Times New Roman" w:cs="Times New Roman"/>
-          <w:w w:val="95"/>
-          <w:sz w:val="22"/>
-        </w:rPr>
-        <w:t>Degree</w:t>
-      </w:r>
-      <w:r>
-        <w:rPr>
-          <w:rFonts w:ascii="Times New Roman" w:hAnsi="Times New Roman" w:cs="Times New Roman"/>
-          <w:spacing w:val="8"/>
-          <w:w w:val="95"/>
-          <w:sz w:val="22"/>
-        </w:rPr>
-        <w:t xml:space="preserve"> </w:t>
-      </w:r>
-      <w:r>
-        <w:rPr>
-          <w:rFonts w:ascii="Times New Roman" w:hAnsi="Times New Roman" w:cs="Times New Roman"/>
-          <w:w w:val="95"/>
-          <w:sz w:val="22"/>
-        </w:rPr>
-        <w:t>in</w:t>
-      </w:r>
-      <w:r>
-        <w:rPr>
-          <w:rFonts w:ascii="Times New Roman" w:hAnsi="Times New Roman" w:cs="Times New Roman"/>
-          <w:spacing w:val="5"/>
-          <w:w w:val="95"/>
-          <w:sz w:val="22"/>
-        </w:rPr>
-        <w:t xml:space="preserve"> </w:t>
-      </w:r>
-      <w:r>
-        <w:rPr>
-          <w:rFonts w:ascii="Times New Roman" w:hAnsi="Times New Roman" w:cs="Times New Roman"/>
-          <w:w w:val="95"/>
-          <w:sz w:val="22"/>
-        </w:rPr>
-        <w:t>Computer</w:t>
-      </w:r>
-      <w:r>
-        <w:rPr>
-          <w:rFonts w:ascii="Times New Roman" w:hAnsi="Times New Roman" w:cs="Times New Roman"/>
-          <w:spacing w:val="6"/>
-          <w:w w:val="95"/>
-          <w:sz w:val="22"/>
-        </w:rPr>
-        <w:t xml:space="preserve"> </w:t>
-      </w:r>
-      <w:r>
-        <w:rPr>
-          <w:rFonts w:ascii="Times New Roman" w:hAnsi="Times New Roman" w:cs="Times New Roman"/>
-          <w:w w:val="95"/>
-          <w:sz w:val="22"/>
-        </w:rPr>
-        <w:t>Science</w:t>
-      </w:r>
     </w:p>
     <w:p>
       <w:pPr>
@@ -1632,8 +1111,8 @@
           </mc:Choice>
           <mc:Fallback>
             <w:pict>
-              <v:group w14:anchorId="6929EB7B" id="Group 4" o:spid="_x0000_s1026" style="width:593.25pt;height:2.15pt;flip:y;mso-position-horizontal-relative:char;mso-position-vertical-relative:line" coordorigin=",8" coordsize="17872,7" o:gfxdata="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">
-                <v:line id="Line 6" o:spid="_x0000_s1027" style="position:absolute;visibility:visible;mso-wrap-style:square" from="0,8" to="17872,15" o:connectortype="straight" o:gfxdata="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" strokecolor="#868686"/>
+              <v:group w14:anchorId="3A427565" id="Group 4" o:spid="_x0000_s1026" style="width:593.25pt;height:2.15pt;flip:y;mso-position-horizontal-relative:char;mso-position-vertical-relative:line" coordorigin=",8" coordsize="17872,7" o:gfxdata="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">
+                <v:line id="Line 6" o:spid="_x0000_s1027" style="position:absolute;visibility:visible;mso-wrap-style:square" from="0,8" to="17872,15" o:connectortype="straight" o:gfxdata="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" strokecolor="#868686"/>
                 <w10:anchorlock/>
               </v:group>
             </w:pict>
@@ -1643,1384 +1122,8 @@
     </w:p>
     <w:p>
       <w:pPr>
-        <w:pStyle w:val="Heading1"/>
-        <w:jc w:val="center"/>
-        <w:rPr>
-          <w:rFonts w:ascii="Times New Roman" w:hAnsi="Times New Roman" w:cs="Times New Roman"/>
-        </w:rPr>
-      </w:pPr>
-      <w:r>
-        <w:rPr>
-          <w:rFonts w:ascii="Times New Roman" w:hAnsi="Times New Roman" w:cs="Times New Roman"/>
-        </w:rPr>
-        <w:t>Projects</w:t>
-      </w:r>
-    </w:p>
-    <w:p>
-      <w:pPr>
-        <w:pStyle w:val="BodyText"/>
-        <w:rPr>
-          <w:rFonts w:ascii="Times New Roman" w:hAnsi="Times New Roman" w:cs="Times New Roman"/>
-          <w:b/>
-          <w:sz w:val="24"/>
-        </w:rPr>
-      </w:pPr>
-    </w:p>
-    <w:p>
-      <w:pPr>
-        <w:pStyle w:val="Heading2"/>
-        <w:rPr>
-          <w:rFonts w:ascii="Times New Roman" w:hAnsi="Times New Roman" w:cs="Times New Roman"/>
-          <w:b/>
-          <w:sz w:val="24"/>
-          <w:szCs w:val="22"/>
-        </w:rPr>
-      </w:pPr>
-      <w:proofErr w:type="spellStart"/>
-      <w:r>
-        <w:rPr>
-          <w:rFonts w:ascii="Times New Roman" w:hAnsi="Times New Roman" w:cs="Times New Roman"/>
-          <w:b/>
-          <w:sz w:val="24"/>
-          <w:szCs w:val="22"/>
-        </w:rPr>
-        <w:t>DOOMed</w:t>
-      </w:r>
-      <w:proofErr w:type="spellEnd"/>
-      <w:r>
-        <w:rPr>
-          <w:rFonts w:ascii="Times New Roman" w:hAnsi="Times New Roman" w:cs="Times New Roman"/>
-          <w:b/>
-          <w:sz w:val="24"/>
-          <w:szCs w:val="22"/>
-        </w:rPr>
-        <w:t xml:space="preserve"> AI – </w:t>
-      </w:r>
-      <w:proofErr w:type="spellStart"/>
-      <w:r>
-        <w:rPr>
-          <w:rFonts w:ascii="Times New Roman" w:hAnsi="Times New Roman" w:cs="Times New Roman"/>
-          <w:b/>
-          <w:sz w:val="24"/>
-          <w:szCs w:val="22"/>
-        </w:rPr>
-        <w:t>SparkDev</w:t>
-      </w:r>
-      <w:proofErr w:type="spellEnd"/>
-    </w:p>
-    <w:p>
-      <w:pPr>
-        <w:pStyle w:val="ListParagraph"/>
-        <w:numPr>
-          <w:ilvl w:val="0"/>
-          <w:numId w:val="8"/>
-        </w:numPr>
-        <w:tabs>
-          <w:tab w:val="left" w:pos="817"/>
-          <w:tab w:val="left" w:pos="818"/>
-        </w:tabs>
-        <w:spacing w:before="195"/>
-        <w:ind w:right="964"/>
-        <w:rPr>
-          <w:rFonts w:ascii="Times New Roman" w:hAnsi="Times New Roman" w:cs="Times New Roman"/>
-          <w:sz w:val="24"/>
-        </w:rPr>
-      </w:pPr>
-      <w:r>
-        <w:rPr>
-          <w:rFonts w:ascii="Times New Roman" w:hAnsi="Times New Roman" w:cs="Times New Roman"/>
-          <w:sz w:val="24"/>
-        </w:rPr>
-        <w:t>Worked</w:t>
-      </w:r>
-      <w:r>
-        <w:rPr>
-          <w:rFonts w:ascii="Times New Roman" w:hAnsi="Times New Roman" w:cs="Times New Roman"/>
-          <w:spacing w:val="-2"/>
-          <w:sz w:val="24"/>
-        </w:rPr>
-        <w:t xml:space="preserve"> </w:t>
-      </w:r>
-      <w:r>
-        <w:rPr>
-          <w:rFonts w:ascii="Times New Roman" w:hAnsi="Times New Roman" w:cs="Times New Roman"/>
-          <w:sz w:val="24"/>
-        </w:rPr>
-        <w:t>with</w:t>
-      </w:r>
-      <w:r>
-        <w:rPr>
-          <w:rFonts w:ascii="Times New Roman" w:hAnsi="Times New Roman" w:cs="Times New Roman"/>
-          <w:spacing w:val="-4"/>
-          <w:sz w:val="24"/>
-        </w:rPr>
-        <w:t xml:space="preserve"> </w:t>
-      </w:r>
-      <w:r>
-        <w:rPr>
-          <w:rFonts w:ascii="Times New Roman" w:hAnsi="Times New Roman" w:cs="Times New Roman"/>
-          <w:sz w:val="24"/>
-        </w:rPr>
-        <w:t>team</w:t>
-      </w:r>
-      <w:r>
-        <w:rPr>
-          <w:rFonts w:ascii="Times New Roman" w:hAnsi="Times New Roman" w:cs="Times New Roman"/>
-          <w:spacing w:val="-1"/>
-          <w:sz w:val="24"/>
-        </w:rPr>
-        <w:t xml:space="preserve"> </w:t>
-      </w:r>
-      <w:r>
-        <w:rPr>
-          <w:rFonts w:ascii="Times New Roman" w:hAnsi="Times New Roman" w:cs="Times New Roman"/>
-          <w:sz w:val="24"/>
-        </w:rPr>
-        <w:t>to crea</w:t>
-      </w:r>
-      <w:r>
-        <w:rPr>
-          <w:rFonts w:ascii="Times New Roman" w:hAnsi="Times New Roman" w:cs="Times New Roman"/>
-          <w:sz w:val="24"/>
-        </w:rPr>
-        <w:t>te an AI that can play DOOM, a</w:t>
-      </w:r>
-      <w:r>
-        <w:rPr>
-          <w:rFonts w:ascii="Times New Roman" w:hAnsi="Times New Roman" w:cs="Times New Roman"/>
-          <w:sz w:val="24"/>
-        </w:rPr>
-        <w:t xml:space="preserve"> </w:t>
-      </w:r>
-      <w:r>
-        <w:rPr>
-          <w:rFonts w:ascii="Times New Roman" w:hAnsi="Times New Roman" w:cs="Times New Roman"/>
-          <w:sz w:val="24"/>
-        </w:rPr>
-        <w:t>2D</w:t>
-      </w:r>
-      <w:r>
-        <w:rPr>
-          <w:rFonts w:ascii="Times New Roman" w:hAnsi="Times New Roman" w:cs="Times New Roman"/>
-          <w:sz w:val="24"/>
-        </w:rPr>
-        <w:t>-style</w:t>
-      </w:r>
-      <w:r>
-        <w:rPr>
-          <w:rFonts w:ascii="Times New Roman" w:hAnsi="Times New Roman" w:cs="Times New Roman"/>
-          <w:sz w:val="24"/>
-        </w:rPr>
-        <w:t xml:space="preserve"> graphic shooting </w:t>
-      </w:r>
-      <w:r>
-        <w:rPr>
-          <w:rFonts w:ascii="Times New Roman" w:hAnsi="Times New Roman" w:cs="Times New Roman"/>
-          <w:sz w:val="24"/>
-        </w:rPr>
-        <w:t>game</w:t>
-      </w:r>
-      <w:r>
-        <w:rPr>
-          <w:rFonts w:ascii="Times New Roman" w:hAnsi="Times New Roman" w:cs="Times New Roman"/>
-          <w:sz w:val="24"/>
-        </w:rPr>
-        <w:t xml:space="preserve"> </w:t>
-      </w:r>
-    </w:p>
-    <w:p>
-      <w:pPr>
-        <w:pStyle w:val="ListParagraph"/>
-        <w:numPr>
-          <w:ilvl w:val="0"/>
-          <w:numId w:val="8"/>
-        </w:numPr>
-        <w:tabs>
-          <w:tab w:val="left" w:pos="817"/>
-          <w:tab w:val="left" w:pos="818"/>
-        </w:tabs>
-        <w:spacing w:before="195"/>
-        <w:ind w:right="964"/>
-        <w:rPr>
-          <w:rFonts w:ascii="Times New Roman" w:hAnsi="Times New Roman" w:cs="Times New Roman"/>
-          <w:sz w:val="24"/>
-        </w:rPr>
-      </w:pPr>
-      <w:r>
-        <w:rPr>
-          <w:rFonts w:ascii="Times New Roman" w:hAnsi="Times New Roman" w:cs="Times New Roman"/>
-          <w:sz w:val="24"/>
-        </w:rPr>
-        <w:t xml:space="preserve">Worked on the neural network for the AI to learn and adapt to </w:t>
-      </w:r>
-      <w:r>
-        <w:rPr>
-          <w:rFonts w:ascii="Times New Roman" w:hAnsi="Times New Roman" w:cs="Times New Roman"/>
-          <w:sz w:val="24"/>
-        </w:rPr>
-        <w:t xml:space="preserve">custom </w:t>
-      </w:r>
-      <w:r>
-        <w:rPr>
-          <w:rFonts w:ascii="Times New Roman" w:hAnsi="Times New Roman" w:cs="Times New Roman"/>
-          <w:sz w:val="24"/>
-        </w:rPr>
-        <w:t>scenarios</w:t>
-      </w:r>
-      <w:r>
-        <w:rPr>
-          <w:rFonts w:ascii="Times New Roman" w:hAnsi="Times New Roman" w:cs="Times New Roman"/>
-          <w:sz w:val="24"/>
-        </w:rPr>
-        <w:t xml:space="preserve"> </w:t>
-      </w:r>
-      <w:r>
-        <w:rPr>
-          <w:rFonts w:ascii="Times New Roman" w:hAnsi="Times New Roman" w:cs="Times New Roman"/>
-          <w:sz w:val="24"/>
-        </w:rPr>
-        <w:t>including</w:t>
-      </w:r>
-      <w:r>
-        <w:rPr>
-          <w:rFonts w:ascii="Times New Roman" w:hAnsi="Times New Roman" w:cs="Times New Roman"/>
-          <w:sz w:val="24"/>
-        </w:rPr>
-        <w:t>,</w:t>
-      </w:r>
-      <w:r>
-        <w:rPr>
-          <w:rFonts w:ascii="Times New Roman" w:hAnsi="Times New Roman" w:cs="Times New Roman"/>
-          <w:sz w:val="24"/>
-        </w:rPr>
-        <w:t xml:space="preserve"> navigating through a maze, or learning how to go down a corridor to reach an end-goal w</w:t>
-      </w:r>
-      <w:r>
-        <w:rPr>
-          <w:rFonts w:ascii="Times New Roman" w:hAnsi="Times New Roman" w:cs="Times New Roman"/>
-          <w:sz w:val="24"/>
-        </w:rPr>
-        <w:t>hile killing enemies on the way</w:t>
-      </w:r>
-    </w:p>
-    <w:p>
-      <w:pPr>
-        <w:pStyle w:val="ListParagraph"/>
-        <w:numPr>
-          <w:ilvl w:val="0"/>
-          <w:numId w:val="8"/>
-        </w:numPr>
-        <w:tabs>
-          <w:tab w:val="left" w:pos="817"/>
-          <w:tab w:val="left" w:pos="818"/>
-        </w:tabs>
-        <w:spacing w:before="195"/>
-        <w:ind w:right="964"/>
-        <w:rPr>
-          <w:rFonts w:ascii="Times New Roman" w:hAnsi="Times New Roman" w:cs="Times New Roman"/>
-        </w:rPr>
-      </w:pPr>
-      <w:r>
-        <w:rPr>
-          <w:rFonts w:ascii="Times New Roman" w:hAnsi="Times New Roman" w:cs="Times New Roman"/>
-          <w:sz w:val="24"/>
-        </w:rPr>
-        <w:t>Utilized</w:t>
-      </w:r>
-      <w:r>
-        <w:rPr>
-          <w:rFonts w:ascii="Times New Roman" w:hAnsi="Times New Roman" w:cs="Times New Roman"/>
-          <w:sz w:val="24"/>
-        </w:rPr>
-        <w:t xml:space="preserve"> Python using </w:t>
-      </w:r>
-      <w:proofErr w:type="spellStart"/>
-      <w:r>
-        <w:rPr>
-          <w:rFonts w:ascii="Times New Roman" w:hAnsi="Times New Roman" w:cs="Times New Roman"/>
-          <w:sz w:val="24"/>
-        </w:rPr>
-        <w:t>Tensorflow</w:t>
-      </w:r>
-      <w:proofErr w:type="spellEnd"/>
-      <w:r>
-        <w:rPr>
-          <w:rFonts w:ascii="Times New Roman" w:hAnsi="Times New Roman" w:cs="Times New Roman"/>
-          <w:sz w:val="24"/>
-        </w:rPr>
-        <w:t xml:space="preserve"> and Google Collab</w:t>
-      </w:r>
-      <w:r>
-        <w:rPr>
-          <w:rFonts w:ascii="Times New Roman" w:hAnsi="Times New Roman" w:cs="Times New Roman"/>
-          <w:sz w:val="24"/>
-        </w:rPr>
-        <w:t xml:space="preserve"> </w:t>
-      </w:r>
-      <w:r>
-        <w:rPr>
-          <w:rFonts w:ascii="Times New Roman" w:hAnsi="Times New Roman" w:cs="Times New Roman"/>
-          <w:sz w:val="24"/>
-        </w:rPr>
-        <w:t>to</w:t>
-      </w:r>
-      <w:r>
-        <w:rPr>
-          <w:rFonts w:ascii="Times New Roman" w:hAnsi="Times New Roman" w:cs="Times New Roman"/>
-          <w:sz w:val="24"/>
-        </w:rPr>
-        <w:t xml:space="preserve"> train the mod</w:t>
-      </w:r>
-      <w:r>
-        <w:rPr>
-          <w:rFonts w:ascii="Times New Roman" w:hAnsi="Times New Roman" w:cs="Times New Roman"/>
-          <w:sz w:val="24"/>
-        </w:rPr>
-        <w:t xml:space="preserve">el for </w:t>
-      </w:r>
-      <w:r>
-        <w:rPr>
-          <w:rFonts w:ascii="Times New Roman" w:hAnsi="Times New Roman" w:cs="Times New Roman"/>
-          <w:sz w:val="24"/>
-        </w:rPr>
-        <w:t>diverse</w:t>
-      </w:r>
-      <w:r>
-        <w:rPr>
-          <w:rFonts w:ascii="Times New Roman" w:hAnsi="Times New Roman" w:cs="Times New Roman"/>
-          <w:sz w:val="24"/>
-        </w:rPr>
-        <w:t xml:space="preserve"> situations</w:t>
-      </w:r>
-    </w:p>
-    <w:p>
-      <w:pPr>
-        <w:tabs>
-          <w:tab w:val="left" w:pos="817"/>
-          <w:tab w:val="left" w:pos="818"/>
-        </w:tabs>
-        <w:ind w:right="964"/>
-        <w:rPr>
-          <w:rFonts w:ascii="Times New Roman" w:hAnsi="Times New Roman" w:cs="Times New Roman"/>
-        </w:rPr>
-      </w:pPr>
-    </w:p>
-    <w:p>
-      <w:pPr>
-        <w:pStyle w:val="Heading2"/>
-        <w:rPr>
-          <w:rFonts w:ascii="Times New Roman" w:hAnsi="Times New Roman" w:cs="Times New Roman"/>
-          <w:b/>
-          <w:sz w:val="22"/>
-          <w:szCs w:val="22"/>
-        </w:rPr>
-      </w:pPr>
-      <w:proofErr w:type="spellStart"/>
-      <w:r>
-        <w:rPr>
-          <w:rFonts w:ascii="Times New Roman" w:hAnsi="Times New Roman" w:cs="Times New Roman"/>
-          <w:b/>
-          <w:sz w:val="24"/>
-          <w:szCs w:val="22"/>
-        </w:rPr>
-        <w:t>StockX</w:t>
-      </w:r>
-      <w:proofErr w:type="spellEnd"/>
-      <w:r>
-        <w:rPr>
-          <w:rFonts w:ascii="Times New Roman" w:hAnsi="Times New Roman" w:cs="Times New Roman"/>
-          <w:b/>
-          <w:sz w:val="24"/>
-          <w:szCs w:val="22"/>
-        </w:rPr>
-        <w:t xml:space="preserve"> Predictor – Python Application</w:t>
-      </w:r>
-    </w:p>
-    <w:p>
-      <w:pPr>
-        <w:pStyle w:val="Heading2"/>
-        <w:rPr>
-          <w:rFonts w:ascii="Times New Roman" w:hAnsi="Times New Roman" w:cs="Times New Roman"/>
-          <w:sz w:val="22"/>
-          <w:szCs w:val="22"/>
-        </w:rPr>
-      </w:pPr>
-    </w:p>
-    <w:p>
-      <w:pPr>
-        <w:pStyle w:val="ListParagraph"/>
-        <w:numPr>
-          <w:ilvl w:val="0"/>
-          <w:numId w:val="4"/>
-        </w:numPr>
-        <w:rPr>
-          <w:rFonts w:ascii="Times New Roman" w:hAnsi="Times New Roman" w:cs="Times New Roman"/>
-          <w:sz w:val="24"/>
-        </w:rPr>
-      </w:pPr>
-      <w:r>
-        <w:rPr>
-          <w:rFonts w:ascii="Times New Roman" w:hAnsi="Times New Roman" w:cs="Times New Roman"/>
-          <w:sz w:val="24"/>
-        </w:rPr>
-        <w:t>Worked on an application that makes predictions about price movements in the stock market</w:t>
-      </w:r>
-      <w:r>
-        <w:rPr>
-          <w:rFonts w:ascii="Times New Roman" w:hAnsi="Times New Roman" w:cs="Times New Roman"/>
-          <w:sz w:val="24"/>
-        </w:rPr>
-        <w:t xml:space="preserve"> based on </w:t>
-      </w:r>
-      <w:r>
-        <w:rPr>
-          <w:rFonts w:ascii="Times New Roman" w:hAnsi="Times New Roman" w:cs="Times New Roman"/>
-          <w:sz w:val="24"/>
-        </w:rPr>
-        <w:t>two</w:t>
-      </w:r>
-      <w:r>
-        <w:rPr>
-          <w:rFonts w:ascii="Times New Roman" w:hAnsi="Times New Roman" w:cs="Times New Roman"/>
-          <w:sz w:val="24"/>
-        </w:rPr>
-        <w:t xml:space="preserve"> popular averaging methods</w:t>
-      </w:r>
-      <w:r>
-        <w:rPr>
-          <w:rFonts w:ascii="Times New Roman" w:hAnsi="Times New Roman" w:cs="Times New Roman"/>
-          <w:sz w:val="24"/>
-        </w:rPr>
-        <w:t xml:space="preserve"> and</w:t>
-      </w:r>
-      <w:r>
-        <w:rPr>
-          <w:rFonts w:ascii="Times New Roman" w:hAnsi="Times New Roman" w:cs="Times New Roman"/>
-          <w:sz w:val="24"/>
-        </w:rPr>
-        <w:t xml:space="preserve"> LSTM to help regulate how much information is retained and thrown away</w:t>
-      </w:r>
-    </w:p>
-    <w:p>
-      <w:pPr>
-        <w:pStyle w:val="ListParagraph"/>
-        <w:ind w:left="720" w:firstLine="0"/>
-        <w:rPr>
-          <w:rFonts w:ascii="Times New Roman" w:hAnsi="Times New Roman" w:cs="Times New Roman"/>
-          <w:sz w:val="24"/>
-        </w:rPr>
-      </w:pPr>
-    </w:p>
-    <w:p>
-      <w:pPr>
-        <w:pStyle w:val="ListParagraph"/>
-        <w:numPr>
-          <w:ilvl w:val="0"/>
-          <w:numId w:val="4"/>
-        </w:numPr>
-        <w:rPr>
-          <w:rFonts w:ascii="Times New Roman" w:hAnsi="Times New Roman" w:cs="Times New Roman"/>
-          <w:sz w:val="24"/>
-        </w:rPr>
-      </w:pPr>
-      <w:r>
-        <w:rPr>
-          <w:rFonts w:ascii="Times New Roman" w:hAnsi="Times New Roman" w:cs="Times New Roman"/>
-          <w:sz w:val="24"/>
-        </w:rPr>
-        <w:t>Observed Tesla’s movements using LSTMs and Deep Neural Networks</w:t>
-      </w:r>
-      <w:r>
-        <w:rPr>
-          <w:rFonts w:ascii="Times New Roman" w:hAnsi="Times New Roman" w:cs="Times New Roman"/>
-          <w:sz w:val="24"/>
-        </w:rPr>
-        <w:t>, which helped do so accur</w:t>
-      </w:r>
-      <w:r>
-        <w:rPr>
-          <w:rFonts w:ascii="Times New Roman" w:hAnsi="Times New Roman" w:cs="Times New Roman"/>
-          <w:sz w:val="24"/>
-        </w:rPr>
-        <w:t>ately</w:t>
-      </w:r>
-      <w:r>
-        <w:rPr>
-          <w:rFonts w:ascii="Times New Roman" w:hAnsi="Times New Roman" w:cs="Times New Roman"/>
-          <w:sz w:val="24"/>
-        </w:rPr>
-        <w:t xml:space="preserve"> with a minimal margin of error</w:t>
-      </w:r>
-    </w:p>
-    <w:p>
-      <w:pPr>
-        <w:rPr>
-          <w:rFonts w:ascii="Times New Roman" w:hAnsi="Times New Roman" w:cs="Times New Roman"/>
-          <w:sz w:val="24"/>
-        </w:rPr>
-      </w:pPr>
-    </w:p>
-    <w:p>
-      <w:pPr>
-        <w:pStyle w:val="ListParagraph"/>
-        <w:numPr>
-          <w:ilvl w:val="0"/>
-          <w:numId w:val="4"/>
-        </w:numPr>
-        <w:rPr>
-          <w:rFonts w:ascii="Times New Roman" w:hAnsi="Times New Roman" w:cs="Times New Roman"/>
-          <w:sz w:val="24"/>
-        </w:rPr>
-      </w:pPr>
-      <w:r>
-        <w:rPr>
-          <w:rFonts w:ascii="Times New Roman" w:hAnsi="Times New Roman" w:cs="Times New Roman"/>
-          <w:sz w:val="24"/>
-        </w:rPr>
-        <w:t>Used</w:t>
-      </w:r>
-      <w:r>
-        <w:rPr>
-          <w:rFonts w:ascii="Times New Roman" w:hAnsi="Times New Roman" w:cs="Times New Roman"/>
-          <w:sz w:val="24"/>
-        </w:rPr>
-        <w:t xml:space="preserve"> Alpha Vantage </w:t>
-      </w:r>
-      <w:proofErr w:type="spellStart"/>
-      <w:r>
-        <w:rPr>
-          <w:rFonts w:ascii="Times New Roman" w:hAnsi="Times New Roman" w:cs="Times New Roman"/>
-          <w:sz w:val="24"/>
-        </w:rPr>
-        <w:t>api</w:t>
-      </w:r>
-      <w:proofErr w:type="spellEnd"/>
-      <w:r>
-        <w:rPr>
-          <w:rFonts w:ascii="Times New Roman" w:hAnsi="Times New Roman" w:cs="Times New Roman"/>
-          <w:sz w:val="24"/>
-        </w:rPr>
-        <w:t xml:space="preserve"> </w:t>
-      </w:r>
-      <w:proofErr w:type="gramStart"/>
-      <w:r>
-        <w:rPr>
-          <w:rFonts w:ascii="Times New Roman" w:hAnsi="Times New Roman" w:cs="Times New Roman"/>
-          <w:sz w:val="24"/>
-        </w:rPr>
-        <w:t>in order to</w:t>
-      </w:r>
-      <w:proofErr w:type="gramEnd"/>
-      <w:r>
-        <w:rPr>
-          <w:rFonts w:ascii="Times New Roman" w:hAnsi="Times New Roman" w:cs="Times New Roman"/>
-          <w:sz w:val="24"/>
-        </w:rPr>
-        <w:t xml:space="preserve"> pull latest info regarding a stock</w:t>
-      </w:r>
-      <w:r>
-        <w:rPr>
-          <w:rFonts w:ascii="Times New Roman" w:hAnsi="Times New Roman" w:cs="Times New Roman"/>
-          <w:sz w:val="24"/>
-        </w:rPr>
-        <w:t xml:space="preserve">, such as open price, close price, and the days requested from the </w:t>
-      </w:r>
-      <w:r>
-        <w:rPr>
-          <w:rFonts w:ascii="Times New Roman" w:hAnsi="Times New Roman" w:cs="Times New Roman"/>
-          <w:sz w:val="24"/>
-        </w:rPr>
-        <w:t>API</w:t>
-      </w:r>
-    </w:p>
-    <w:p>
-      <w:pPr>
-        <w:rPr>
-          <w:rFonts w:ascii="Times New Roman" w:hAnsi="Times New Roman" w:cs="Times New Roman"/>
-          <w:sz w:val="24"/>
-        </w:rPr>
-      </w:pPr>
-    </w:p>
-    <w:p>
-      <w:pPr>
-        <w:pStyle w:val="ListParagraph"/>
-        <w:numPr>
-          <w:ilvl w:val="0"/>
-          <w:numId w:val="4"/>
-        </w:numPr>
-        <w:rPr>
-          <w:rFonts w:ascii="Times New Roman" w:hAnsi="Times New Roman" w:cs="Times New Roman"/>
-          <w:sz w:val="24"/>
-        </w:rPr>
-      </w:pPr>
-      <w:r>
-        <w:rPr>
-          <w:rFonts w:ascii="Times New Roman" w:hAnsi="Times New Roman" w:cs="Times New Roman"/>
-          <w:sz w:val="24"/>
-        </w:rPr>
-        <w:t>Utilized</w:t>
-      </w:r>
-      <w:r>
-        <w:rPr>
-          <w:rFonts w:ascii="Times New Roman" w:hAnsi="Times New Roman" w:cs="Times New Roman"/>
-          <w:sz w:val="24"/>
-        </w:rPr>
-        <w:t xml:space="preserve"> </w:t>
-      </w:r>
-      <w:proofErr w:type="spellStart"/>
-      <w:r>
-        <w:rPr>
-          <w:rFonts w:ascii="Times New Roman" w:hAnsi="Times New Roman" w:cs="Times New Roman"/>
-          <w:sz w:val="24"/>
-        </w:rPr>
-        <w:t>Tensorflow</w:t>
-      </w:r>
-      <w:proofErr w:type="spellEnd"/>
-      <w:r>
-        <w:rPr>
-          <w:rFonts w:ascii="Times New Roman" w:hAnsi="Times New Roman" w:cs="Times New Roman"/>
-          <w:sz w:val="24"/>
-        </w:rPr>
-        <w:t xml:space="preserve">, </w:t>
-      </w:r>
-      <w:proofErr w:type="spellStart"/>
-      <w:r>
-        <w:rPr>
-          <w:rFonts w:ascii="Times New Roman" w:hAnsi="Times New Roman" w:cs="Times New Roman"/>
-          <w:sz w:val="24"/>
-        </w:rPr>
-        <w:t>SKLearning</w:t>
-      </w:r>
-      <w:proofErr w:type="spellEnd"/>
-      <w:r>
-        <w:rPr>
-          <w:rFonts w:ascii="Times New Roman" w:hAnsi="Times New Roman" w:cs="Times New Roman"/>
-          <w:sz w:val="24"/>
-        </w:rPr>
-        <w:t>, pandas, and matplotlib</w:t>
-      </w:r>
-      <w:r>
-        <w:rPr>
-          <w:rFonts w:ascii="Times New Roman" w:hAnsi="Times New Roman" w:cs="Times New Roman"/>
-          <w:sz w:val="24"/>
-        </w:rPr>
-        <w:t xml:space="preserve"> libraries to help with cleaning, </w:t>
-      </w:r>
-      <w:proofErr w:type="gramStart"/>
-      <w:r>
-        <w:rPr>
-          <w:rFonts w:ascii="Times New Roman" w:hAnsi="Times New Roman" w:cs="Times New Roman"/>
-          <w:sz w:val="24"/>
-        </w:rPr>
-        <w:t>processing</w:t>
-      </w:r>
-      <w:proofErr w:type="gramEnd"/>
-      <w:r>
-        <w:rPr>
-          <w:rFonts w:ascii="Times New Roman" w:hAnsi="Times New Roman" w:cs="Times New Roman"/>
-          <w:sz w:val="24"/>
-        </w:rPr>
-        <w:t xml:space="preserve"> and demonstrating the</w:t>
-      </w:r>
-      <w:r>
-        <w:rPr>
-          <w:rFonts w:ascii="Times New Roman" w:hAnsi="Times New Roman" w:cs="Times New Roman"/>
-          <w:sz w:val="24"/>
-        </w:rPr>
-        <w:t xml:space="preserve"> data/results</w:t>
-      </w:r>
-    </w:p>
-    <w:p>
-      <w:pPr>
-        <w:ind w:left="360"/>
-        <w:rPr>
-          <w:rFonts w:ascii="Times New Roman" w:hAnsi="Times New Roman" w:cs="Times New Roman"/>
-        </w:rPr>
-      </w:pPr>
-    </w:p>
-    <w:p>
-      <w:pPr>
-        <w:pStyle w:val="ListParagraph"/>
-        <w:numPr>
-          <w:ilvl w:val="0"/>
-          <w:numId w:val="4"/>
-        </w:numPr>
-        <w:rPr>
-          <w:rFonts w:ascii="Times New Roman" w:hAnsi="Times New Roman" w:cs="Times New Roman"/>
-        </w:rPr>
-      </w:pPr>
-      <w:r>
-        <w:rPr>
-          <w:rFonts w:ascii="Times New Roman" w:hAnsi="Times New Roman" w:cs="Times New Roman"/>
-          <w:sz w:val="24"/>
-        </w:rPr>
-        <w:t xml:space="preserve">Written in Python on </w:t>
-      </w:r>
-      <w:proofErr w:type="spellStart"/>
-      <w:r>
-        <w:rPr>
-          <w:rFonts w:ascii="Times New Roman" w:hAnsi="Times New Roman" w:cs="Times New Roman"/>
-          <w:sz w:val="24"/>
-        </w:rPr>
-        <w:t>Jupyter</w:t>
-      </w:r>
-      <w:proofErr w:type="spellEnd"/>
-      <w:r>
-        <w:rPr>
-          <w:rFonts w:ascii="Times New Roman" w:hAnsi="Times New Roman" w:cs="Times New Roman"/>
-          <w:sz w:val="24"/>
-        </w:rPr>
-        <w:t xml:space="preserve"> notebook</w:t>
-      </w:r>
-      <w:r>
-        <w:rPr>
-          <w:rFonts w:ascii="Times New Roman" w:hAnsi="Times New Roman" w:cs="Times New Roman"/>
-          <w:sz w:val="24"/>
-        </w:rPr>
-        <w:t xml:space="preserve"> to help with </w:t>
-      </w:r>
-      <w:r>
-        <w:rPr>
-          <w:rFonts w:ascii="Times New Roman" w:hAnsi="Times New Roman" w:cs="Times New Roman"/>
-          <w:sz w:val="24"/>
-        </w:rPr>
-        <w:t>testing and writing of the code</w:t>
-      </w:r>
-    </w:p>
-    <w:p>
-      <w:pPr>
         <w:pStyle w:val="Heading2"/>
         <w:ind w:left="0"/>
-        <w:rPr>
-          <w:rFonts w:ascii="Times New Roman" w:hAnsi="Times New Roman" w:cs="Times New Roman"/>
-          <w:sz w:val="22"/>
-          <w:szCs w:val="22"/>
-        </w:rPr>
-      </w:pPr>
-    </w:p>
-    <w:p>
-      <w:pPr>
-        <w:pStyle w:val="Heading2"/>
-        <w:rPr>
-          <w:rFonts w:ascii="Times New Roman" w:hAnsi="Times New Roman" w:cs="Times New Roman"/>
-          <w:b/>
-          <w:sz w:val="22"/>
-          <w:szCs w:val="22"/>
-        </w:rPr>
-      </w:pPr>
-      <w:r>
-        <w:rPr>
-          <w:rFonts w:ascii="Times New Roman" w:hAnsi="Times New Roman" w:cs="Times New Roman"/>
-          <w:b/>
-          <w:sz w:val="24"/>
-          <w:szCs w:val="22"/>
-        </w:rPr>
-        <w:t>JTLEX – Java Application for Research</w:t>
-      </w:r>
-    </w:p>
-    <w:p>
-      <w:pPr>
-        <w:pStyle w:val="Heading2"/>
-        <w:ind w:left="0"/>
-        <w:rPr>
-          <w:rFonts w:ascii="Times New Roman" w:hAnsi="Times New Roman" w:cs="Times New Roman"/>
-          <w:sz w:val="22"/>
-          <w:szCs w:val="22"/>
-        </w:rPr>
-      </w:pPr>
-    </w:p>
-    <w:p>
-      <w:pPr>
-        <w:pStyle w:val="Heading2"/>
-        <w:numPr>
-          <w:ilvl w:val="0"/>
-          <w:numId w:val="7"/>
-        </w:numPr>
-        <w:rPr>
-          <w:rFonts w:ascii="Times New Roman" w:hAnsi="Times New Roman" w:cs="Times New Roman"/>
-          <w:sz w:val="24"/>
-          <w:szCs w:val="22"/>
-        </w:rPr>
-      </w:pPr>
-      <w:r>
-        <w:rPr>
-          <w:rFonts w:ascii="Times New Roman" w:hAnsi="Times New Roman" w:cs="Times New Roman"/>
-          <w:sz w:val="24"/>
-          <w:szCs w:val="22"/>
-        </w:rPr>
-        <w:t>Worked on a timeline extraction proposed by a PhD student at FIU</w:t>
-      </w:r>
-      <w:r>
-        <w:rPr>
-          <w:rFonts w:ascii="Times New Roman" w:hAnsi="Times New Roman" w:cs="Times New Roman"/>
-          <w:sz w:val="24"/>
-          <w:szCs w:val="22"/>
-        </w:rPr>
-        <w:t xml:space="preserve"> with the intention of</w:t>
-      </w:r>
-      <w:r>
-        <w:rPr>
-          <w:rFonts w:ascii="Times New Roman" w:hAnsi="Times New Roman" w:cs="Times New Roman"/>
-          <w:sz w:val="24"/>
-          <w:szCs w:val="22"/>
-        </w:rPr>
-        <w:t xml:space="preserve"> </w:t>
-      </w:r>
-      <w:r>
-        <w:rPr>
-          <w:rFonts w:ascii="Times New Roman" w:hAnsi="Times New Roman" w:cs="Times New Roman"/>
-          <w:sz w:val="24"/>
-          <w:szCs w:val="22"/>
-        </w:rPr>
-        <w:t xml:space="preserve">taking </w:t>
-      </w:r>
-      <w:r>
-        <w:rPr>
-          <w:rFonts w:ascii="Times New Roman" w:hAnsi="Times New Roman" w:cs="Times New Roman"/>
-          <w:sz w:val="24"/>
-          <w:szCs w:val="22"/>
-        </w:rPr>
-        <w:t xml:space="preserve">in text that is JSON format with annotations to then convert them into another format known as </w:t>
-      </w:r>
-      <w:proofErr w:type="spellStart"/>
-      <w:r>
-        <w:rPr>
-          <w:rFonts w:ascii="Times New Roman" w:hAnsi="Times New Roman" w:cs="Times New Roman"/>
-          <w:sz w:val="24"/>
-          <w:szCs w:val="22"/>
-        </w:rPr>
-        <w:t>TimeML</w:t>
-      </w:r>
-      <w:proofErr w:type="spellEnd"/>
-    </w:p>
-    <w:p>
-      <w:pPr>
-        <w:pStyle w:val="Heading2"/>
-        <w:rPr>
-          <w:rFonts w:ascii="Times New Roman" w:hAnsi="Times New Roman" w:cs="Times New Roman"/>
-          <w:sz w:val="24"/>
-          <w:szCs w:val="22"/>
-        </w:rPr>
-      </w:pPr>
-    </w:p>
-    <w:p>
-      <w:pPr>
-        <w:pStyle w:val="Heading2"/>
-        <w:numPr>
-          <w:ilvl w:val="0"/>
-          <w:numId w:val="7"/>
-        </w:numPr>
-        <w:rPr>
-          <w:rFonts w:ascii="Times New Roman" w:hAnsi="Times New Roman" w:cs="Times New Roman"/>
-          <w:sz w:val="24"/>
-          <w:szCs w:val="22"/>
-        </w:rPr>
-      </w:pPr>
-      <w:r>
-        <w:rPr>
-          <w:rFonts w:ascii="Times New Roman" w:hAnsi="Times New Roman" w:cs="Times New Roman"/>
-          <w:sz w:val="24"/>
-          <w:szCs w:val="22"/>
-        </w:rPr>
-        <w:t xml:space="preserve">Worked on parser </w:t>
-      </w:r>
-      <w:r>
-        <w:rPr>
-          <w:rFonts w:ascii="Times New Roman" w:hAnsi="Times New Roman" w:cs="Times New Roman"/>
-          <w:sz w:val="24"/>
-          <w:szCs w:val="22"/>
-        </w:rPr>
-        <w:t>for</w:t>
-      </w:r>
-      <w:r>
-        <w:rPr>
-          <w:rFonts w:ascii="Times New Roman" w:hAnsi="Times New Roman" w:cs="Times New Roman"/>
-          <w:sz w:val="24"/>
-          <w:szCs w:val="22"/>
-        </w:rPr>
-        <w:t xml:space="preserve"> JSON files with annotations</w:t>
-      </w:r>
-      <w:r>
-        <w:rPr>
-          <w:rFonts w:ascii="Times New Roman" w:hAnsi="Times New Roman" w:cs="Times New Roman"/>
-          <w:sz w:val="24"/>
-          <w:szCs w:val="22"/>
-        </w:rPr>
-        <w:t xml:space="preserve"> to be able to identify the different </w:t>
-      </w:r>
-      <w:r>
-        <w:rPr>
-          <w:rFonts w:ascii="Times New Roman" w:hAnsi="Times New Roman" w:cs="Times New Roman"/>
-          <w:sz w:val="24"/>
-          <w:szCs w:val="22"/>
-        </w:rPr>
-        <w:t xml:space="preserve">classes and entities that </w:t>
-      </w:r>
-      <w:r>
-        <w:rPr>
-          <w:rFonts w:ascii="Times New Roman" w:hAnsi="Times New Roman" w:cs="Times New Roman"/>
-          <w:sz w:val="24"/>
-          <w:szCs w:val="22"/>
-        </w:rPr>
-        <w:t xml:space="preserve">can be </w:t>
-      </w:r>
-      <w:proofErr w:type="gramStart"/>
-      <w:r>
-        <w:rPr>
-          <w:rFonts w:ascii="Times New Roman" w:hAnsi="Times New Roman" w:cs="Times New Roman"/>
-          <w:sz w:val="24"/>
-          <w:szCs w:val="22"/>
-        </w:rPr>
-        <w:t>in a given</w:t>
-      </w:r>
-      <w:proofErr w:type="gramEnd"/>
-      <w:r>
-        <w:rPr>
-          <w:rFonts w:ascii="Times New Roman" w:hAnsi="Times New Roman" w:cs="Times New Roman"/>
-          <w:sz w:val="24"/>
-          <w:szCs w:val="22"/>
-        </w:rPr>
-        <w:t xml:space="preserve"> piece of text</w:t>
-      </w:r>
-    </w:p>
-    <w:p>
-      <w:pPr>
-        <w:pStyle w:val="ListParagraph"/>
-        <w:rPr>
-          <w:rFonts w:ascii="Times New Roman" w:hAnsi="Times New Roman" w:cs="Times New Roman"/>
-          <w:sz w:val="24"/>
-        </w:rPr>
-      </w:pPr>
-    </w:p>
-    <w:p>
-      <w:pPr>
-        <w:pStyle w:val="Heading2"/>
-        <w:numPr>
-          <w:ilvl w:val="0"/>
-          <w:numId w:val="7"/>
-        </w:numPr>
-        <w:rPr>
-          <w:rFonts w:ascii="Times New Roman" w:hAnsi="Times New Roman" w:cs="Times New Roman"/>
-          <w:sz w:val="24"/>
-          <w:szCs w:val="22"/>
-        </w:rPr>
-      </w:pPr>
-      <w:r>
-        <w:rPr>
-          <w:rFonts w:ascii="Times New Roman" w:hAnsi="Times New Roman" w:cs="Times New Roman"/>
-          <w:sz w:val="24"/>
-          <w:szCs w:val="22"/>
-        </w:rPr>
-        <w:t xml:space="preserve">Developed adapter </w:t>
-      </w:r>
-      <w:proofErr w:type="gramStart"/>
-      <w:r>
-        <w:rPr>
-          <w:rFonts w:ascii="Times New Roman" w:hAnsi="Times New Roman" w:cs="Times New Roman"/>
-          <w:sz w:val="24"/>
-          <w:szCs w:val="22"/>
-        </w:rPr>
-        <w:t>in order to</w:t>
-      </w:r>
-      <w:proofErr w:type="gramEnd"/>
-      <w:r>
-        <w:rPr>
-          <w:rFonts w:ascii="Times New Roman" w:hAnsi="Times New Roman" w:cs="Times New Roman"/>
-          <w:sz w:val="24"/>
-          <w:szCs w:val="22"/>
-        </w:rPr>
-        <w:t xml:space="preserve"> convert JSON annotations into appropriate </w:t>
-      </w:r>
-      <w:proofErr w:type="spellStart"/>
-      <w:r>
-        <w:rPr>
-          <w:rFonts w:ascii="Times New Roman" w:hAnsi="Times New Roman" w:cs="Times New Roman"/>
-          <w:sz w:val="24"/>
-          <w:szCs w:val="22"/>
-        </w:rPr>
-        <w:t>TimeML</w:t>
-      </w:r>
-      <w:proofErr w:type="spellEnd"/>
-      <w:r>
-        <w:rPr>
-          <w:rFonts w:ascii="Times New Roman" w:hAnsi="Times New Roman" w:cs="Times New Roman"/>
-          <w:sz w:val="24"/>
-          <w:szCs w:val="22"/>
-        </w:rPr>
-        <w:t xml:space="preserve"> features</w:t>
-      </w:r>
-      <w:r>
-        <w:rPr>
-          <w:rFonts w:ascii="Times New Roman" w:hAnsi="Times New Roman" w:cs="Times New Roman"/>
-          <w:sz w:val="24"/>
-          <w:szCs w:val="22"/>
-        </w:rPr>
-        <w:t xml:space="preserve"> (categories such as events, locations, time, etc.)</w:t>
-      </w:r>
-    </w:p>
-    <w:p>
-      <w:pPr>
-        <w:pStyle w:val="ListParagraph"/>
-        <w:rPr>
-          <w:rFonts w:ascii="Times New Roman" w:hAnsi="Times New Roman" w:cs="Times New Roman"/>
-          <w:sz w:val="24"/>
-        </w:rPr>
-      </w:pPr>
-    </w:p>
-    <w:p>
-      <w:pPr>
-        <w:pStyle w:val="Heading2"/>
-        <w:numPr>
-          <w:ilvl w:val="0"/>
-          <w:numId w:val="7"/>
-        </w:numPr>
-        <w:rPr>
-          <w:rFonts w:ascii="Times New Roman" w:hAnsi="Times New Roman" w:cs="Times New Roman"/>
-          <w:sz w:val="24"/>
-          <w:szCs w:val="22"/>
-        </w:rPr>
-      </w:pPr>
-      <w:r>
-        <w:rPr>
-          <w:rFonts w:ascii="Times New Roman" w:hAnsi="Times New Roman" w:cs="Times New Roman"/>
-          <w:sz w:val="24"/>
-          <w:szCs w:val="22"/>
-        </w:rPr>
-        <w:t>Worked in group with Agile workflow using SVN, Eclipse for Java, and Trello</w:t>
-      </w:r>
-      <w:r>
-        <w:rPr>
-          <w:rFonts w:ascii="Times New Roman" w:hAnsi="Times New Roman" w:cs="Times New Roman"/>
-          <w:sz w:val="24"/>
-          <w:szCs w:val="22"/>
-        </w:rPr>
-        <w:t xml:space="preserve"> where we c</w:t>
-      </w:r>
-      <w:r>
-        <w:rPr>
-          <w:rFonts w:ascii="Times New Roman" w:hAnsi="Times New Roman" w:cs="Times New Roman"/>
-          <w:sz w:val="24"/>
-          <w:szCs w:val="22"/>
-        </w:rPr>
-        <w:t>ollaborated</w:t>
-      </w:r>
-      <w:r>
-        <w:rPr>
-          <w:rFonts w:ascii="Times New Roman" w:hAnsi="Times New Roman" w:cs="Times New Roman"/>
-          <w:sz w:val="24"/>
-          <w:szCs w:val="22"/>
-        </w:rPr>
-        <w:t xml:space="preserve"> daily, had</w:t>
-      </w:r>
-      <w:r>
-        <w:rPr>
-          <w:rFonts w:ascii="Times New Roman" w:hAnsi="Times New Roman" w:cs="Times New Roman"/>
-          <w:sz w:val="24"/>
-          <w:szCs w:val="22"/>
-        </w:rPr>
-        <w:t xml:space="preserve"> weekly Sprint meetings, and would go over </w:t>
-      </w:r>
-      <w:r>
-        <w:rPr>
-          <w:rFonts w:ascii="Times New Roman" w:hAnsi="Times New Roman" w:cs="Times New Roman"/>
-          <w:sz w:val="24"/>
-          <w:szCs w:val="22"/>
-        </w:rPr>
-        <w:t xml:space="preserve">progress of the project to </w:t>
-      </w:r>
-      <w:r>
-        <w:rPr>
-          <w:rFonts w:ascii="Times New Roman" w:hAnsi="Times New Roman" w:cs="Times New Roman"/>
-          <w:sz w:val="24"/>
-          <w:szCs w:val="22"/>
-        </w:rPr>
-        <w:t>a</w:t>
-      </w:r>
-      <w:r>
-        <w:rPr>
-          <w:rFonts w:ascii="Times New Roman" w:hAnsi="Times New Roman" w:cs="Times New Roman"/>
-          <w:sz w:val="24"/>
-          <w:szCs w:val="22"/>
-        </w:rPr>
-        <w:t>ssess next steps in the project</w:t>
-      </w:r>
-    </w:p>
-    <w:p>
-      <w:pPr>
-        <w:pStyle w:val="Heading2"/>
-        <w:ind w:left="0"/>
-        <w:rPr>
-          <w:rFonts w:ascii="Times New Roman" w:hAnsi="Times New Roman" w:cs="Times New Roman"/>
-          <w:sz w:val="22"/>
-          <w:szCs w:val="22"/>
-        </w:rPr>
-      </w:pPr>
-    </w:p>
-    <w:p>
-      <w:pPr>
-        <w:pStyle w:val="Heading2"/>
-        <w:rPr>
-          <w:rFonts w:ascii="Times New Roman" w:hAnsi="Times New Roman" w:cs="Times New Roman"/>
-          <w:sz w:val="24"/>
-          <w:szCs w:val="22"/>
-        </w:rPr>
-      </w:pPr>
-    </w:p>
-    <w:p>
-      <w:pPr>
-        <w:pStyle w:val="Heading2"/>
-        <w:rPr>
-          <w:rFonts w:ascii="Times New Roman" w:hAnsi="Times New Roman" w:cs="Times New Roman"/>
-          <w:sz w:val="24"/>
-          <w:szCs w:val="22"/>
-        </w:rPr>
-      </w:pPr>
-    </w:p>
-    <w:p>
-      <w:pPr>
-        <w:pStyle w:val="Heading2"/>
-        <w:rPr>
-          <w:rFonts w:ascii="Times New Roman" w:hAnsi="Times New Roman" w:cs="Times New Roman"/>
-          <w:sz w:val="24"/>
-          <w:szCs w:val="22"/>
-        </w:rPr>
-      </w:pPr>
-    </w:p>
-    <w:p>
-      <w:pPr>
-        <w:pStyle w:val="Heading2"/>
-        <w:rPr>
-          <w:rFonts w:ascii="Times New Roman" w:hAnsi="Times New Roman" w:cs="Times New Roman"/>
-          <w:b/>
-          <w:sz w:val="22"/>
-          <w:szCs w:val="22"/>
-        </w:rPr>
-      </w:pPr>
-      <w:r>
-        <w:rPr>
-          <w:rFonts w:ascii="Times New Roman" w:hAnsi="Times New Roman" w:cs="Times New Roman"/>
-          <w:b/>
-          <w:sz w:val="24"/>
-          <w:szCs w:val="22"/>
-        </w:rPr>
-        <w:t>Custom Motion Detection – Python App for Work</w:t>
-      </w:r>
-    </w:p>
-    <w:p>
-      <w:pPr>
-        <w:pStyle w:val="Heading2"/>
-        <w:rPr>
-          <w:rFonts w:ascii="Times New Roman" w:hAnsi="Times New Roman" w:cs="Times New Roman"/>
-          <w:sz w:val="22"/>
-          <w:szCs w:val="22"/>
-        </w:rPr>
-      </w:pPr>
-    </w:p>
-    <w:p>
-      <w:pPr>
-        <w:pStyle w:val="Heading2"/>
-        <w:numPr>
-          <w:ilvl w:val="0"/>
-          <w:numId w:val="14"/>
-        </w:numPr>
-        <w:rPr>
-          <w:rFonts w:ascii="Times New Roman" w:hAnsi="Times New Roman" w:cs="Times New Roman"/>
-          <w:sz w:val="24"/>
-          <w:szCs w:val="22"/>
-        </w:rPr>
-      </w:pPr>
-      <w:r>
-        <w:rPr>
-          <w:rFonts w:ascii="Times New Roman" w:hAnsi="Times New Roman" w:cs="Times New Roman"/>
-          <w:sz w:val="24"/>
-          <w:szCs w:val="22"/>
-        </w:rPr>
-        <w:t>Created an application for motion detection to reco</w:t>
-      </w:r>
-      <w:r>
-        <w:rPr>
-          <w:rFonts w:ascii="Times New Roman" w:hAnsi="Times New Roman" w:cs="Times New Roman"/>
-          <w:sz w:val="24"/>
-          <w:szCs w:val="22"/>
-        </w:rPr>
-        <w:t xml:space="preserve">rd key moments of a press cycle which </w:t>
-      </w:r>
-      <w:r>
-        <w:rPr>
-          <w:rFonts w:ascii="Times New Roman" w:hAnsi="Times New Roman" w:cs="Times New Roman"/>
-          <w:sz w:val="24"/>
-          <w:szCs w:val="22"/>
-        </w:rPr>
-        <w:t xml:space="preserve">would automatically capture certain frames necessary </w:t>
-      </w:r>
-      <w:proofErr w:type="gramStart"/>
-      <w:r>
-        <w:rPr>
-          <w:rFonts w:ascii="Times New Roman" w:hAnsi="Times New Roman" w:cs="Times New Roman"/>
-          <w:sz w:val="24"/>
-          <w:szCs w:val="22"/>
-        </w:rPr>
-        <w:t>in order to</w:t>
-      </w:r>
-      <w:proofErr w:type="gramEnd"/>
-      <w:r>
-        <w:rPr>
-          <w:rFonts w:ascii="Times New Roman" w:hAnsi="Times New Roman" w:cs="Times New Roman"/>
-          <w:sz w:val="24"/>
-          <w:szCs w:val="22"/>
-        </w:rPr>
-        <w:t xml:space="preserve"> be used</w:t>
-      </w:r>
-      <w:r>
-        <w:rPr>
-          <w:rFonts w:ascii="Times New Roman" w:hAnsi="Times New Roman" w:cs="Times New Roman"/>
-          <w:sz w:val="24"/>
-          <w:szCs w:val="22"/>
-        </w:rPr>
-        <w:t xml:space="preserve"> for analysis when issues arise</w:t>
-      </w:r>
-    </w:p>
-    <w:p>
-      <w:pPr>
-        <w:pStyle w:val="Heading2"/>
-        <w:ind w:left="720"/>
-        <w:rPr>
-          <w:rFonts w:ascii="Times New Roman" w:hAnsi="Times New Roman" w:cs="Times New Roman"/>
-          <w:sz w:val="24"/>
-          <w:szCs w:val="22"/>
-        </w:rPr>
-      </w:pPr>
-    </w:p>
-    <w:p>
-      <w:pPr>
-        <w:pStyle w:val="Heading2"/>
-        <w:numPr>
-          <w:ilvl w:val="0"/>
-          <w:numId w:val="14"/>
-        </w:numPr>
-        <w:rPr>
-          <w:rFonts w:ascii="Times New Roman" w:hAnsi="Times New Roman" w:cs="Times New Roman"/>
-          <w:sz w:val="24"/>
-          <w:szCs w:val="22"/>
-        </w:rPr>
-      </w:pPr>
-      <w:r>
-        <w:rPr>
-          <w:rFonts w:ascii="Times New Roman" w:hAnsi="Times New Roman" w:cs="Times New Roman"/>
-          <w:sz w:val="24"/>
-          <w:szCs w:val="22"/>
-        </w:rPr>
-        <w:t>Camera records certain segments after detecting motion based on user inputs made on GUI (amount of time to record, delay timer)</w:t>
-      </w:r>
-    </w:p>
-    <w:p>
-      <w:pPr>
-        <w:pStyle w:val="ListParagraph"/>
-        <w:rPr>
-          <w:rFonts w:ascii="Times New Roman" w:hAnsi="Times New Roman" w:cs="Times New Roman"/>
-          <w:sz w:val="24"/>
-        </w:rPr>
-      </w:pPr>
-    </w:p>
-    <w:p>
-      <w:pPr>
-        <w:pStyle w:val="Heading2"/>
-        <w:numPr>
-          <w:ilvl w:val="0"/>
-          <w:numId w:val="14"/>
-        </w:numPr>
-        <w:rPr>
-          <w:rFonts w:ascii="Times New Roman" w:hAnsi="Times New Roman" w:cs="Times New Roman"/>
-          <w:sz w:val="24"/>
-          <w:szCs w:val="22"/>
-        </w:rPr>
-      </w:pPr>
-      <w:r>
-        <w:rPr>
-          <w:rFonts w:ascii="Times New Roman" w:hAnsi="Times New Roman" w:cs="Times New Roman"/>
-          <w:sz w:val="24"/>
-          <w:szCs w:val="22"/>
-        </w:rPr>
-        <w:t xml:space="preserve">Designed interface using </w:t>
-      </w:r>
-      <w:proofErr w:type="spellStart"/>
-      <w:r>
-        <w:rPr>
-          <w:rFonts w:ascii="Times New Roman" w:hAnsi="Times New Roman" w:cs="Times New Roman"/>
-          <w:sz w:val="24"/>
-          <w:szCs w:val="22"/>
-        </w:rPr>
-        <w:t>PySimpleGUI</w:t>
-      </w:r>
-      <w:proofErr w:type="spellEnd"/>
-      <w:r>
-        <w:rPr>
-          <w:rFonts w:ascii="Times New Roman" w:hAnsi="Times New Roman" w:cs="Times New Roman"/>
-          <w:sz w:val="24"/>
-          <w:szCs w:val="22"/>
-        </w:rPr>
-        <w:t xml:space="preserve"> python library</w:t>
-      </w:r>
-    </w:p>
-    <w:p>
-      <w:pPr>
-        <w:rPr>
-          <w:rFonts w:ascii="Times New Roman" w:hAnsi="Times New Roman" w:cs="Times New Roman"/>
-          <w:sz w:val="24"/>
-        </w:rPr>
-      </w:pPr>
-    </w:p>
-    <w:p>
-      <w:pPr>
-        <w:pStyle w:val="Heading2"/>
-        <w:numPr>
-          <w:ilvl w:val="0"/>
-          <w:numId w:val="14"/>
-        </w:numPr>
-        <w:rPr>
-          <w:rFonts w:ascii="Times New Roman" w:hAnsi="Times New Roman" w:cs="Times New Roman"/>
-          <w:sz w:val="24"/>
-          <w:szCs w:val="22"/>
-        </w:rPr>
-      </w:pPr>
-      <w:r>
-        <w:rPr>
-          <w:rFonts w:ascii="Times New Roman" w:hAnsi="Times New Roman" w:cs="Times New Roman"/>
-          <w:sz w:val="24"/>
-          <w:szCs w:val="22"/>
-        </w:rPr>
-        <w:t>Used CV2 lib</w:t>
-      </w:r>
-      <w:r>
-        <w:rPr>
-          <w:rFonts w:ascii="Times New Roman" w:hAnsi="Times New Roman" w:cs="Times New Roman"/>
-          <w:sz w:val="24"/>
-          <w:szCs w:val="22"/>
-        </w:rPr>
-        <w:t xml:space="preserve">rary to record and detect </w:t>
-      </w:r>
-      <w:r>
-        <w:rPr>
-          <w:rFonts w:ascii="Times New Roman" w:hAnsi="Times New Roman" w:cs="Times New Roman"/>
-          <w:sz w:val="24"/>
-          <w:szCs w:val="22"/>
-        </w:rPr>
-        <w:t>motion using an external camera</w:t>
-      </w:r>
-    </w:p>
-    <w:p>
-      <w:pPr>
-        <w:pStyle w:val="ListParagraph"/>
-        <w:rPr>
-          <w:rFonts w:ascii="Times New Roman" w:hAnsi="Times New Roman" w:cs="Times New Roman"/>
-          <w:sz w:val="24"/>
-        </w:rPr>
-      </w:pPr>
-    </w:p>
-    <w:p>
-      <w:pPr>
-        <w:pStyle w:val="Heading2"/>
-        <w:ind w:left="720"/>
         <w:rPr>
           <w:rFonts w:ascii="Times New Roman" w:hAnsi="Times New Roman" w:cs="Times New Roman"/>
           <w:sz w:val="22"/>
@@ -3161,14 +1264,13 @@
         </w:rPr>
         <w:t xml:space="preserve">Develop websites that use data from an Oracle database </w:t>
       </w:r>
-      <w:proofErr w:type="gramStart"/>
       <w:r>
         <w:rPr>
           <w:rFonts w:ascii="Times New Roman" w:hAnsi="Times New Roman" w:cs="Times New Roman"/>
           <w:w w:val="95"/>
           <w:sz w:val="24"/>
         </w:rPr>
-        <w:t xml:space="preserve">in order </w:t>
+        <w:t xml:space="preserve">to present </w:t>
       </w:r>
       <w:r>
         <w:rPr>
@@ -3176,16 +1278,23 @@
           <w:w w:val="95"/>
           <w:sz w:val="24"/>
         </w:rPr>
-        <w:t>to</w:t>
-      </w:r>
-      <w:proofErr w:type="gramEnd"/>
+        <w:t>SIMTEC’s</w:t>
+      </w:r>
       <w:r>
         <w:rPr>
           <w:rFonts w:ascii="Times New Roman" w:hAnsi="Times New Roman" w:cs="Times New Roman"/>
           <w:w w:val="95"/>
           <w:sz w:val="24"/>
         </w:rPr>
-        <w:t xml:space="preserve"> present the company’s data</w:t>
+        <w:t xml:space="preserve"> data</w:t>
+      </w:r>
+      <w:r>
+        <w:rPr>
+          <w:rFonts w:ascii="Times New Roman" w:hAnsi="Times New Roman" w:cs="Times New Roman"/>
+          <w:w w:val="95"/>
+          <w:sz w:val="24"/>
+        </w:rPr>
+        <w:t xml:space="preserve"> which includes but is not limited to production rates, finances, equipment status, and engineering tasks</w:t>
       </w:r>
     </w:p>
     <w:p>
@@ -3212,7 +1321,15 @@
           <w:w w:val="95"/>
           <w:sz w:val="24"/>
         </w:rPr>
-        <w:t xml:space="preserve">Websites developed with </w:t>
+        <w:t>Develop websites</w:t>
+      </w:r>
+      <w:r>
+        <w:rPr>
+          <w:rFonts w:ascii="Times New Roman" w:hAnsi="Times New Roman" w:cs="Times New Roman"/>
+          <w:w w:val="95"/>
+          <w:sz w:val="24"/>
+        </w:rPr>
+        <w:t xml:space="preserve"> with </w:t>
       </w:r>
       <w:r>
         <w:rPr>
@@ -3247,7 +1364,15 @@
           <w:spacing w:val="-1"/>
           <w:sz w:val="24"/>
         </w:rPr>
-        <w:t>Also developed code in Python for standalone projects such as customized motion detection</w:t>
+        <w:t>D</w:t>
+      </w:r>
+      <w:r>
+        <w:rPr>
+          <w:rFonts w:ascii="Times New Roman" w:hAnsi="Times New Roman" w:cs="Times New Roman"/>
+          <w:spacing w:val="-1"/>
+          <w:sz w:val="24"/>
+        </w:rPr>
+        <w:t>evelop</w:t>
       </w:r>
       <w:r>
         <w:rPr>
@@ -3256,6 +1381,30 @@
           <w:sz w:val="24"/>
         </w:rPr>
         <w:t xml:space="preserve"> </w:t>
+      </w:r>
+      <w:r>
+        <w:rPr>
+          <w:rFonts w:ascii="Times New Roman" w:hAnsi="Times New Roman" w:cs="Times New Roman"/>
+          <w:spacing w:val="-1"/>
+          <w:sz w:val="24"/>
+        </w:rPr>
+        <w:t>code in Python for standalone projects such as customized motion detection</w:t>
+      </w:r>
+      <w:r>
+        <w:rPr>
+          <w:rFonts w:ascii="Times New Roman" w:hAnsi="Times New Roman" w:cs="Times New Roman"/>
+          <w:spacing w:val="-1"/>
+          <w:sz w:val="24"/>
+        </w:rPr>
+        <w:t xml:space="preserve"> </w:t>
+      </w:r>
+      <w:r>
+        <w:rPr>
+          <w:rFonts w:ascii="Times New Roman" w:hAnsi="Times New Roman" w:cs="Times New Roman"/>
+          <w:spacing w:val="-1"/>
+          <w:sz w:val="24"/>
+        </w:rPr>
+        <w:t>to alert and record when presses malfunction</w:t>
       </w:r>
     </w:p>
     <w:p>
@@ -3341,15 +1490,103 @@
           <w:spacing w:val="-1"/>
           <w:sz w:val="24"/>
         </w:rPr>
-        <w:t xml:space="preserve">Involved in managing servers (email server, </w:t>
-      </w:r>
-      <w:r>
-        <w:rPr>
-          <w:rFonts w:ascii="Times New Roman" w:hAnsi="Times New Roman" w:cs="Times New Roman"/>
-          <w:spacing w:val="-1"/>
-          <w:sz w:val="24"/>
-        </w:rPr>
-        <w:t>file share directories) and ensuring proper access is given</w:t>
+        <w:t>Manage</w:t>
+      </w:r>
+      <w:r>
+        <w:rPr>
+          <w:rFonts w:ascii="Times New Roman" w:hAnsi="Times New Roman" w:cs="Times New Roman"/>
+          <w:spacing w:val="-1"/>
+          <w:sz w:val="24"/>
+        </w:rPr>
+        <w:t xml:space="preserve"> </w:t>
+      </w:r>
+      <w:r>
+        <w:rPr>
+          <w:rFonts w:ascii="Times New Roman" w:hAnsi="Times New Roman" w:cs="Times New Roman"/>
+          <w:spacing w:val="-1"/>
+          <w:sz w:val="24"/>
+        </w:rPr>
+        <w:t xml:space="preserve">Windows Small Business server </w:t>
+      </w:r>
+      <w:r>
+        <w:rPr>
+          <w:rFonts w:ascii="Times New Roman" w:hAnsi="Times New Roman" w:cs="Times New Roman"/>
+          <w:spacing w:val="-1"/>
+          <w:sz w:val="24"/>
+        </w:rPr>
+        <w:t xml:space="preserve">while </w:t>
+      </w:r>
+      <w:r>
+        <w:rPr>
+          <w:rFonts w:ascii="Times New Roman" w:hAnsi="Times New Roman" w:cs="Times New Roman"/>
+          <w:spacing w:val="-1"/>
+          <w:sz w:val="24"/>
+        </w:rPr>
+        <w:t xml:space="preserve">ensuring proper </w:t>
+      </w:r>
+      <w:r>
+        <w:rPr>
+          <w:rFonts w:ascii="Times New Roman" w:hAnsi="Times New Roman" w:cs="Times New Roman"/>
+          <w:spacing w:val="-1"/>
+          <w:sz w:val="24"/>
+        </w:rPr>
+        <w:t>access and permissions are assigned to</w:t>
+      </w:r>
+      <w:r>
+        <w:rPr>
+          <w:rFonts w:ascii="Times New Roman" w:hAnsi="Times New Roman" w:cs="Times New Roman"/>
+          <w:spacing w:val="-1"/>
+          <w:sz w:val="24"/>
+        </w:rPr>
+        <w:t xml:space="preserve"> the</w:t>
+      </w:r>
+      <w:r>
+        <w:rPr>
+          <w:rFonts w:ascii="Times New Roman" w:hAnsi="Times New Roman" w:cs="Times New Roman"/>
+          <w:spacing w:val="-1"/>
+          <w:sz w:val="24"/>
+        </w:rPr>
+        <w:t xml:space="preserve"> </w:t>
+      </w:r>
+      <w:r>
+        <w:rPr>
+          <w:rFonts w:ascii="Times New Roman" w:hAnsi="Times New Roman" w:cs="Times New Roman"/>
+          <w:spacing w:val="-1"/>
+          <w:sz w:val="24"/>
+        </w:rPr>
+        <w:t xml:space="preserve">correct </w:t>
+      </w:r>
+      <w:r>
+        <w:rPr>
+          <w:rFonts w:ascii="Times New Roman" w:hAnsi="Times New Roman" w:cs="Times New Roman"/>
+          <w:spacing w:val="-1"/>
+          <w:sz w:val="24"/>
+        </w:rPr>
+        <w:t xml:space="preserve">employees </w:t>
+      </w:r>
+      <w:r>
+        <w:rPr>
+          <w:rFonts w:ascii="Times New Roman" w:hAnsi="Times New Roman" w:cs="Times New Roman"/>
+          <w:spacing w:val="-1"/>
+          <w:sz w:val="24"/>
+        </w:rPr>
+        <w:t>within the</w:t>
+      </w:r>
+      <w:r>
+        <w:rPr>
+          <w:rFonts w:ascii="Times New Roman" w:hAnsi="Times New Roman" w:cs="Times New Roman"/>
+          <w:spacing w:val="-1"/>
+          <w:sz w:val="24"/>
+        </w:rPr>
+        <w:t xml:space="preserve"> organization</w:t>
+      </w:r>
+      <w:r>
+        <w:rPr>
+          <w:rFonts w:ascii="Times New Roman" w:hAnsi="Times New Roman" w:cs="Times New Roman"/>
+          <w:spacing w:val="-1"/>
+          <w:sz w:val="24"/>
+        </w:rPr>
+        <w:t xml:space="preserve"> for file share, email, and remote access</w:t>
       </w:r>
     </w:p>
     <w:p>
@@ -3375,7 +1612,55 @@
           <w:spacing w:val="-1"/>
           <w:sz w:val="24"/>
         </w:rPr>
-        <w:t>Responsible for some System Admin responsibilities such as creating and maintaining user accounts, troubleshooting systems during failures, and</w:t>
+        <w:t xml:space="preserve">Responsible for </w:t>
+      </w:r>
+      <w:r>
+        <w:rPr>
+          <w:rFonts w:ascii="Times New Roman" w:hAnsi="Times New Roman" w:cs="Times New Roman"/>
+          <w:spacing w:val="-1"/>
+          <w:sz w:val="24"/>
+        </w:rPr>
+        <w:t>s</w:t>
+      </w:r>
+      <w:r>
+        <w:rPr>
+          <w:rFonts w:ascii="Times New Roman" w:hAnsi="Times New Roman" w:cs="Times New Roman"/>
+          <w:spacing w:val="-1"/>
+          <w:sz w:val="24"/>
+        </w:rPr>
+        <w:t xml:space="preserve">ystem </w:t>
+      </w:r>
+      <w:r>
+        <w:rPr>
+          <w:rFonts w:ascii="Times New Roman" w:hAnsi="Times New Roman" w:cs="Times New Roman"/>
+          <w:spacing w:val="-1"/>
+          <w:sz w:val="24"/>
+        </w:rPr>
+        <w:t>a</w:t>
+      </w:r>
+      <w:r>
+        <w:rPr>
+          <w:rFonts w:ascii="Times New Roman" w:hAnsi="Times New Roman" w:cs="Times New Roman"/>
+          <w:spacing w:val="-1"/>
+          <w:sz w:val="24"/>
+        </w:rPr>
+        <w:t>dmin</w:t>
+      </w:r>
+      <w:r>
+        <w:rPr>
+          <w:rFonts w:ascii="Times New Roman" w:hAnsi="Times New Roman" w:cs="Times New Roman"/>
+          <w:spacing w:val="-1"/>
+          <w:sz w:val="24"/>
+        </w:rPr>
+        <w:t>istration</w:t>
+      </w:r>
+      <w:r>
+        <w:rPr>
+          <w:rFonts w:ascii="Times New Roman" w:hAnsi="Times New Roman" w:cs="Times New Roman"/>
+          <w:spacing w:val="-1"/>
+          <w:sz w:val="24"/>
+        </w:rPr>
+        <w:t xml:space="preserve"> such as creating and maintaining user accounts, troubleshooting systems during failures, and</w:t>
       </w:r>
       <w:r>
         <w:rPr>
@@ -3409,39 +1694,79 @@
           <w:spacing w:val="-1"/>
           <w:sz w:val="24"/>
         </w:rPr>
-        <w:t>Working</w:t>
-      </w:r>
-      <w:r>
-        <w:rPr>
-          <w:rFonts w:ascii="Times New Roman" w:hAnsi="Times New Roman" w:cs="Times New Roman"/>
-          <w:spacing w:val="-1"/>
-          <w:sz w:val="24"/>
-        </w:rPr>
-        <w:t xml:space="preserve"> with KUKA robotic systems to automate processes on the production floor</w:t>
-      </w:r>
-      <w:r>
-        <w:rPr>
-          <w:rFonts w:ascii="Times New Roman" w:hAnsi="Times New Roman" w:cs="Times New Roman"/>
-          <w:spacing w:val="-1"/>
-          <w:sz w:val="24"/>
-        </w:rPr>
-        <w:t xml:space="preserve"> by structuring the programming side of </w:t>
-      </w:r>
-      <w:r>
-        <w:rPr>
-          <w:rFonts w:ascii="Times New Roman" w:hAnsi="Times New Roman" w:cs="Times New Roman"/>
-          <w:spacing w:val="-1"/>
-          <w:sz w:val="24"/>
-        </w:rPr>
-        <w:t>it and</w:t>
-      </w:r>
-      <w:r>
-        <w:rPr>
-          <w:rFonts w:ascii="Times New Roman" w:hAnsi="Times New Roman" w:cs="Times New Roman"/>
-          <w:spacing w:val="-1"/>
-          <w:sz w:val="24"/>
-        </w:rPr>
-        <w:t xml:space="preserve"> checking for appropriate movements that might need calibration</w:t>
+        <w:t>Maintain</w:t>
+      </w:r>
+      <w:r>
+        <w:rPr>
+          <w:rFonts w:ascii="Times New Roman" w:hAnsi="Times New Roman" w:cs="Times New Roman"/>
+          <w:spacing w:val="-1"/>
+          <w:sz w:val="24"/>
+        </w:rPr>
+        <w:t xml:space="preserve"> KUKA robotic systems</w:t>
+      </w:r>
+      <w:r>
+        <w:rPr>
+          <w:rFonts w:ascii="Times New Roman" w:hAnsi="Times New Roman" w:cs="Times New Roman"/>
+          <w:spacing w:val="-1"/>
+          <w:sz w:val="24"/>
+        </w:rPr>
+        <w:t xml:space="preserve"> to</w:t>
+      </w:r>
+      <w:r>
+        <w:rPr>
+          <w:rFonts w:ascii="Times New Roman" w:hAnsi="Times New Roman" w:cs="Times New Roman"/>
+          <w:spacing w:val="-1"/>
+          <w:sz w:val="24"/>
+        </w:rPr>
+        <w:t xml:space="preserve"> </w:t>
+      </w:r>
+      <w:r>
+        <w:rPr>
+          <w:rFonts w:ascii="Times New Roman" w:hAnsi="Times New Roman" w:cs="Times New Roman"/>
+          <w:spacing w:val="-1"/>
+          <w:sz w:val="24"/>
+        </w:rPr>
+        <w:t>automat</w:t>
+      </w:r>
+      <w:r>
+        <w:rPr>
+          <w:rFonts w:ascii="Times New Roman" w:hAnsi="Times New Roman" w:cs="Times New Roman"/>
+          <w:spacing w:val="-1"/>
+          <w:sz w:val="24"/>
+        </w:rPr>
+        <w:t>e</w:t>
+      </w:r>
+      <w:r>
+        <w:rPr>
+          <w:rFonts w:ascii="Times New Roman" w:hAnsi="Times New Roman" w:cs="Times New Roman"/>
+          <w:spacing w:val="-1"/>
+          <w:sz w:val="24"/>
+        </w:rPr>
+        <w:t xml:space="preserve"> </w:t>
+      </w:r>
+      <w:r>
+        <w:rPr>
+          <w:rFonts w:ascii="Times New Roman" w:hAnsi="Times New Roman" w:cs="Times New Roman"/>
+          <w:spacing w:val="-1"/>
+          <w:sz w:val="24"/>
+        </w:rPr>
+        <w:t xml:space="preserve">processes on the production floor which includes structuring the programming and </w:t>
+      </w:r>
+      <w:r>
+        <w:rPr>
+          <w:rFonts w:ascii="Times New Roman" w:hAnsi="Times New Roman" w:cs="Times New Roman"/>
+          <w:spacing w:val="-1"/>
+          <w:sz w:val="24"/>
+        </w:rPr>
+        <w:t>troubleshooting</w:t>
+      </w:r>
+      <w:r>
+        <w:rPr>
+          <w:rFonts w:ascii="Times New Roman" w:hAnsi="Times New Roman" w:cs="Times New Roman"/>
+          <w:spacing w:val="-1"/>
+          <w:sz w:val="24"/>
+        </w:rPr>
+        <w:t xml:space="preserve"> for appropriate movements that might need calibration </w:t>
       </w:r>
     </w:p>
     <w:p>
@@ -3535,7 +1860,23 @@
           <w:w w:val="95"/>
           <w:sz w:val="24"/>
         </w:rPr>
-        <w:t>Work on coding tasks provided by mentor regarding Natural Language Processing</w:t>
+        <w:t>Work</w:t>
+      </w:r>
+      <w:r>
+        <w:rPr>
+          <w:rFonts w:ascii="Times New Roman" w:hAnsi="Times New Roman" w:cs="Times New Roman"/>
+          <w:w w:val="95"/>
+          <w:sz w:val="24"/>
+        </w:rPr>
+        <w:t>ed</w:t>
+      </w:r>
+      <w:r>
+        <w:rPr>
+          <w:rFonts w:ascii="Times New Roman" w:hAnsi="Times New Roman" w:cs="Times New Roman"/>
+          <w:w w:val="95"/>
+          <w:sz w:val="24"/>
+        </w:rPr>
+        <w:t xml:space="preserve"> on coding tasks provided by mentor regarding Natural Language Processing</w:t>
       </w:r>
       <w:r>
         <w:rPr>
@@ -3575,10 +1916,74 @@
       <w:r>
         <w:rPr>
           <w:rFonts w:ascii="Times New Roman" w:hAnsi="Times New Roman" w:cs="Times New Roman"/>
-          <w:w w:val="95"/>
-          <w:sz w:val="24"/>
-        </w:rPr>
-        <w:t>Observed and help mentor as they work on their Doctoral program in terms of paperwork, coursework needed, and how to conduct research</w:t>
+          <w:spacing w:val="-1"/>
+          <w:sz w:val="24"/>
+        </w:rPr>
+        <w:t>Review</w:t>
+      </w:r>
+      <w:r>
+        <w:rPr>
+          <w:rFonts w:ascii="Times New Roman" w:hAnsi="Times New Roman" w:cs="Times New Roman"/>
+          <w:spacing w:val="-1"/>
+          <w:sz w:val="24"/>
+        </w:rPr>
+        <w:t>ed</w:t>
+      </w:r>
+      <w:r>
+        <w:rPr>
+          <w:rFonts w:ascii="Times New Roman" w:hAnsi="Times New Roman" w:cs="Times New Roman"/>
+          <w:spacing w:val="-1"/>
+          <w:sz w:val="24"/>
+        </w:rPr>
+        <w:t>, research</w:t>
+      </w:r>
+      <w:r>
+        <w:rPr>
+          <w:rFonts w:ascii="Times New Roman" w:hAnsi="Times New Roman" w:cs="Times New Roman"/>
+          <w:spacing w:val="-1"/>
+          <w:sz w:val="24"/>
+        </w:rPr>
+        <w:t>ed</w:t>
+      </w:r>
+      <w:r>
+        <w:rPr>
+          <w:rFonts w:ascii="Times New Roman" w:hAnsi="Times New Roman" w:cs="Times New Roman"/>
+          <w:spacing w:val="-1"/>
+          <w:sz w:val="24"/>
+        </w:rPr>
+        <w:t>, and w</w:t>
+      </w:r>
+      <w:r>
+        <w:rPr>
+          <w:rFonts w:ascii="Times New Roman" w:hAnsi="Times New Roman" w:cs="Times New Roman"/>
+          <w:spacing w:val="-1"/>
+          <w:sz w:val="24"/>
+        </w:rPr>
+        <w:t>ro</w:t>
+      </w:r>
+      <w:r>
+        <w:rPr>
+          <w:rFonts w:ascii="Times New Roman" w:hAnsi="Times New Roman" w:cs="Times New Roman"/>
+          <w:spacing w:val="-1"/>
+          <w:sz w:val="24"/>
+        </w:rPr>
+        <w:t xml:space="preserve">te academic papers </w:t>
+      </w:r>
+      <w:r>
+        <w:rPr>
+          <w:rFonts w:ascii="Times New Roman" w:hAnsi="Times New Roman" w:cs="Times New Roman"/>
+          <w:spacing w:val="-1"/>
+          <w:sz w:val="24"/>
+        </w:rPr>
+        <w:t>on</w:t>
+      </w:r>
+      <w:r>
+        <w:rPr>
+          <w:rFonts w:ascii="Times New Roman" w:hAnsi="Times New Roman" w:cs="Times New Roman"/>
+          <w:spacing w:val="-1"/>
+          <w:sz w:val="24"/>
+        </w:rPr>
+        <w:t xml:space="preserve"> topics such as Semantic Role Labeling, Semantic Analysis, and Event Extraction</w:t>
       </w:r>
     </w:p>
     <w:p>
@@ -3602,10 +2007,30 @@
       <w:r>
         <w:rPr>
           <w:rFonts w:ascii="Times New Roman" w:hAnsi="Times New Roman" w:cs="Times New Roman"/>
-          <w:spacing w:val="-1"/>
-          <w:sz w:val="24"/>
-        </w:rPr>
-        <w:t>Review, research, and write academic papers regarding topics such as Semantic Role Labeling, Semantic Analysis, and Event Extraction</w:t>
+          <w:sz w:val="24"/>
+        </w:rPr>
+        <w:t>Work</w:t>
+      </w:r>
+      <w:r>
+        <w:rPr>
+          <w:rFonts w:ascii="Times New Roman" w:hAnsi="Times New Roman" w:cs="Times New Roman"/>
+          <w:sz w:val="24"/>
+        </w:rPr>
+        <w:t>ed</w:t>
+      </w:r>
+      <w:r>
+        <w:rPr>
+          <w:rFonts w:ascii="Times New Roman" w:hAnsi="Times New Roman" w:cs="Times New Roman"/>
+          <w:sz w:val="24"/>
+        </w:rPr>
+        <w:t xml:space="preserve"> on a written survey on Semantic Role Labeling systems</w:t>
+      </w:r>
+      <w:r>
+        <w:rPr>
+          <w:rFonts w:ascii="Times New Roman" w:hAnsi="Times New Roman" w:cs="Times New Roman"/>
+          <w:sz w:val="24"/>
+        </w:rPr>
+        <w:t xml:space="preserve"> </w:t>
       </w:r>
     </w:p>
     <w:p>
@@ -3623,24 +2048,889 @@
         <w:ind w:right="515"/>
         <w:rPr>
           <w:rFonts w:ascii="Times New Roman" w:hAnsi="Times New Roman" w:cs="Times New Roman"/>
-          <w:sz w:val="24"/>
-        </w:rPr>
-      </w:pPr>
-      <w:r>
-        <w:rPr>
-          <w:rFonts w:ascii="Times New Roman" w:hAnsi="Times New Roman" w:cs="Times New Roman"/>
-          <w:sz w:val="24"/>
-        </w:rPr>
-        <w:t>Working on a written survey on Semantic Role Labeling systems</w:t>
+          <w:sz w:val="18"/>
+        </w:rPr>
+      </w:pPr>
+      <w:r>
+        <w:rPr>
+          <w:rFonts w:ascii="Times New Roman" w:hAnsi="Times New Roman" w:cs="Times New Roman"/>
+          <w:sz w:val="24"/>
+        </w:rPr>
+        <w:t>Reimplemented</w:t>
+      </w:r>
+      <w:r>
+        <w:rPr>
+          <w:rFonts w:ascii="Times New Roman" w:hAnsi="Times New Roman" w:cs="Times New Roman"/>
+          <w:sz w:val="24"/>
+        </w:rPr>
+        <w:t xml:space="preserve"> an SRL system devised by professor</w:t>
+      </w:r>
+      <w:r>
+        <w:rPr>
+          <w:rFonts w:ascii="Times New Roman" w:hAnsi="Times New Roman" w:cs="Times New Roman"/>
+          <w:sz w:val="24"/>
+        </w:rPr>
+        <w:t xml:space="preserve"> where text is parsed and given labels based on the </w:t>
+      </w:r>
+      <w:r>
+        <w:rPr>
+          <w:rFonts w:ascii="Times New Roman" w:hAnsi="Times New Roman" w:cs="Times New Roman"/>
+          <w:sz w:val="24"/>
+        </w:rPr>
+        <w:t>written context and content</w:t>
       </w:r>
     </w:p>
     <w:p>
       <w:pPr>
         <w:pStyle w:val="ListParagraph"/>
+        <w:tabs>
+          <w:tab w:val="left" w:pos="918"/>
+          <w:tab w:val="left" w:pos="919"/>
+        </w:tabs>
+        <w:spacing w:before="187" w:line="242" w:lineRule="auto"/>
+        <w:ind w:left="720" w:right="515" w:firstLine="0"/>
+        <w:rPr>
+          <w:rFonts w:ascii="Times New Roman" w:hAnsi="Times New Roman" w:cs="Times New Roman"/>
+          <w:sz w:val="18"/>
+        </w:rPr>
+      </w:pPr>
+    </w:p>
+    <w:p>
+      <w:pPr>
+        <w:pStyle w:val="Heading1"/>
+        <w:jc w:val="center"/>
+        <w:rPr>
+          <w:rFonts w:ascii="Times New Roman" w:hAnsi="Times New Roman" w:cs="Times New Roman"/>
+        </w:rPr>
+      </w:pPr>
+      <w:r>
+        <w:rPr>
+          <w:rFonts w:ascii="Times New Roman" w:hAnsi="Times New Roman" w:cs="Times New Roman"/>
+        </w:rPr>
+        <w:t>Projects</w:t>
+      </w:r>
+    </w:p>
+    <w:p>
+      <w:pPr>
+        <w:pStyle w:val="Heading1"/>
+        <w:jc w:val="center"/>
+        <w:rPr>
+          <w:rFonts w:ascii="Times New Roman" w:hAnsi="Times New Roman" w:cs="Times New Roman"/>
+        </w:rPr>
+      </w:pPr>
+    </w:p>
+    <w:p>
+      <w:pPr>
+        <w:pStyle w:val="Heading2"/>
+        <w:rPr>
+          <w:rFonts w:ascii="Times New Roman" w:hAnsi="Times New Roman" w:cs="Times New Roman"/>
+          <w:b/>
+          <w:sz w:val="22"/>
+          <w:szCs w:val="22"/>
+        </w:rPr>
+      </w:pPr>
+      <w:r>
+        <w:rPr>
+          <w:rFonts w:ascii="Times New Roman" w:hAnsi="Times New Roman" w:cs="Times New Roman"/>
+          <w:b/>
+          <w:sz w:val="24"/>
+          <w:szCs w:val="22"/>
+        </w:rPr>
+        <w:t>Custom Motion Detection – Python App for Work</w:t>
+      </w:r>
+    </w:p>
+    <w:p>
+      <w:pPr>
+        <w:pStyle w:val="Heading2"/>
+        <w:rPr>
+          <w:rFonts w:ascii="Times New Roman" w:hAnsi="Times New Roman" w:cs="Times New Roman"/>
+          <w:sz w:val="22"/>
+          <w:szCs w:val="22"/>
+        </w:rPr>
+      </w:pPr>
+    </w:p>
+    <w:p>
+      <w:pPr>
+        <w:pStyle w:val="Heading2"/>
         <w:numPr>
           <w:ilvl w:val="0"/>
-          <w:numId w:val="9"/>
+          <w:numId w:val="14"/>
         </w:numPr>
+        <w:spacing w:line="200" w:lineRule="exact"/>
+        <w:rPr>
+          <w:rFonts w:ascii="Times New Roman" w:hAnsi="Times New Roman" w:cs="Times New Roman"/>
+          <w:sz w:val="24"/>
+          <w:szCs w:val="22"/>
+        </w:rPr>
+      </w:pPr>
+      <w:r>
+        <w:rPr>
+          <w:rFonts w:ascii="Times New Roman" w:hAnsi="Times New Roman" w:cs="Times New Roman"/>
+          <w:sz w:val="24"/>
+          <w:szCs w:val="22"/>
+        </w:rPr>
+        <w:t>Created an application for motion detection to record key moments of a press cycle which would automatically capture certain frames necessary in order to be used</w:t>
+      </w:r>
+      <w:r>
+        <w:rPr>
+          <w:rFonts w:ascii="Times New Roman" w:hAnsi="Times New Roman" w:cs="Times New Roman"/>
+          <w:sz w:val="24"/>
+          <w:szCs w:val="22"/>
+        </w:rPr>
+        <w:t xml:space="preserve"> for analysis when issues arise</w:t>
+      </w:r>
+    </w:p>
+    <w:p>
+      <w:pPr>
+        <w:spacing w:line="200" w:lineRule="exact"/>
+        <w:rPr>
+          <w:rFonts w:ascii="Times New Roman" w:hAnsi="Times New Roman" w:cs="Times New Roman"/>
+          <w:sz w:val="24"/>
+        </w:rPr>
+      </w:pPr>
+    </w:p>
+    <w:p>
+      <w:pPr>
+        <w:pStyle w:val="Heading2"/>
+        <w:numPr>
+          <w:ilvl w:val="0"/>
+          <w:numId w:val="14"/>
+        </w:numPr>
+        <w:spacing w:line="200" w:lineRule="exact"/>
+        <w:rPr>
+          <w:rFonts w:ascii="Times New Roman" w:hAnsi="Times New Roman" w:cs="Times New Roman"/>
+          <w:sz w:val="24"/>
+          <w:szCs w:val="22"/>
+        </w:rPr>
+      </w:pPr>
+      <w:r>
+        <w:rPr>
+          <w:rFonts w:ascii="Times New Roman" w:hAnsi="Times New Roman" w:cs="Times New Roman"/>
+          <w:sz w:val="24"/>
+          <w:szCs w:val="22"/>
+        </w:rPr>
+        <w:t xml:space="preserve">Designed interface using </w:t>
+      </w:r>
+      <w:proofErr w:type="spellStart"/>
+      <w:r>
+        <w:rPr>
+          <w:rFonts w:ascii="Times New Roman" w:hAnsi="Times New Roman" w:cs="Times New Roman"/>
+          <w:sz w:val="24"/>
+          <w:szCs w:val="22"/>
+        </w:rPr>
+        <w:t>PySimpleGUI</w:t>
+      </w:r>
+      <w:proofErr w:type="spellEnd"/>
+      <w:r>
+        <w:rPr>
+          <w:rFonts w:ascii="Times New Roman" w:hAnsi="Times New Roman" w:cs="Times New Roman"/>
+          <w:sz w:val="24"/>
+          <w:szCs w:val="22"/>
+        </w:rPr>
+        <w:t xml:space="preserve"> python library</w:t>
+      </w:r>
+    </w:p>
+    <w:p>
+      <w:pPr>
+        <w:spacing w:line="200" w:lineRule="exact"/>
+        <w:rPr>
+          <w:rFonts w:ascii="Times New Roman" w:hAnsi="Times New Roman" w:cs="Times New Roman"/>
+          <w:sz w:val="24"/>
+        </w:rPr>
+      </w:pPr>
+    </w:p>
+    <w:p>
+      <w:pPr>
+        <w:pStyle w:val="Heading2"/>
+        <w:numPr>
+          <w:ilvl w:val="0"/>
+          <w:numId w:val="14"/>
+        </w:numPr>
+        <w:spacing w:line="200" w:lineRule="exact"/>
+        <w:rPr>
+          <w:rFonts w:ascii="Times New Roman" w:hAnsi="Times New Roman" w:cs="Times New Roman"/>
+          <w:sz w:val="24"/>
+          <w:szCs w:val="22"/>
+        </w:rPr>
+      </w:pPr>
+      <w:r>
+        <w:rPr>
+          <w:rFonts w:ascii="Times New Roman" w:hAnsi="Times New Roman" w:cs="Times New Roman"/>
+          <w:sz w:val="24"/>
+          <w:szCs w:val="22"/>
+        </w:rPr>
+        <w:t>Used CV2 library to record and detect motion using an external camera</w:t>
+      </w:r>
+    </w:p>
+    <w:p>
+      <w:pPr>
+        <w:pStyle w:val="Heading2"/>
+        <w:rPr>
+          <w:rFonts w:ascii="Times New Roman" w:hAnsi="Times New Roman" w:cs="Times New Roman"/>
+          <w:b/>
+          <w:sz w:val="24"/>
+          <w:szCs w:val="22"/>
+        </w:rPr>
+      </w:pPr>
+    </w:p>
+    <w:p>
+      <w:pPr>
+        <w:pStyle w:val="Heading2"/>
+        <w:rPr>
+          <w:rFonts w:ascii="Times New Roman" w:hAnsi="Times New Roman" w:cs="Times New Roman"/>
+          <w:b/>
+          <w:sz w:val="24"/>
+          <w:szCs w:val="22"/>
+        </w:rPr>
+      </w:pPr>
+    </w:p>
+    <w:p>
+      <w:pPr>
+        <w:pStyle w:val="Heading2"/>
+        <w:rPr>
+          <w:rFonts w:ascii="Times New Roman" w:hAnsi="Times New Roman" w:cs="Times New Roman"/>
+          <w:b/>
+          <w:sz w:val="24"/>
+          <w:szCs w:val="22"/>
+        </w:rPr>
+      </w:pPr>
+    </w:p>
+    <w:p>
+      <w:pPr>
+        <w:pStyle w:val="Heading2"/>
+        <w:rPr>
+          <w:rFonts w:ascii="Times New Roman" w:hAnsi="Times New Roman" w:cs="Times New Roman"/>
+          <w:b/>
+          <w:sz w:val="24"/>
+          <w:szCs w:val="22"/>
+        </w:rPr>
+      </w:pPr>
+    </w:p>
+    <w:p>
+      <w:pPr>
+        <w:pStyle w:val="Heading2"/>
+        <w:rPr>
+          <w:rFonts w:ascii="Times New Roman" w:hAnsi="Times New Roman" w:cs="Times New Roman"/>
+          <w:b/>
+          <w:sz w:val="22"/>
+          <w:szCs w:val="22"/>
+        </w:rPr>
+      </w:pPr>
+      <w:proofErr w:type="spellStart"/>
+      <w:r>
+        <w:rPr>
+          <w:rFonts w:ascii="Times New Roman" w:hAnsi="Times New Roman" w:cs="Times New Roman"/>
+          <w:b/>
+          <w:sz w:val="24"/>
+          <w:szCs w:val="22"/>
+        </w:rPr>
+        <w:t>StockX</w:t>
+      </w:r>
+      <w:proofErr w:type="spellEnd"/>
+      <w:r>
+        <w:rPr>
+          <w:rFonts w:ascii="Times New Roman" w:hAnsi="Times New Roman" w:cs="Times New Roman"/>
+          <w:b/>
+          <w:sz w:val="24"/>
+          <w:szCs w:val="22"/>
+        </w:rPr>
+        <w:t xml:space="preserve"> Predictor – Python Application</w:t>
+      </w:r>
+    </w:p>
+    <w:p>
+      <w:pPr>
+        <w:pStyle w:val="Heading2"/>
+        <w:rPr>
+          <w:rFonts w:ascii="Times New Roman" w:hAnsi="Times New Roman" w:cs="Times New Roman"/>
+          <w:sz w:val="22"/>
+          <w:szCs w:val="22"/>
+        </w:rPr>
+      </w:pPr>
+    </w:p>
+    <w:p>
+      <w:pPr>
+        <w:pStyle w:val="Heading2"/>
+        <w:numPr>
+          <w:ilvl w:val="0"/>
+          <w:numId w:val="14"/>
+        </w:numPr>
+        <w:spacing w:line="240" w:lineRule="exact"/>
+        <w:rPr>
+          <w:rFonts w:ascii="Times New Roman" w:hAnsi="Times New Roman" w:cs="Times New Roman"/>
+          <w:sz w:val="24"/>
+          <w:szCs w:val="22"/>
+        </w:rPr>
+      </w:pPr>
+      <w:r>
+        <w:rPr>
+          <w:rFonts w:ascii="Times New Roman" w:hAnsi="Times New Roman" w:cs="Times New Roman"/>
+          <w:sz w:val="24"/>
+          <w:szCs w:val="22"/>
+        </w:rPr>
+        <w:t xml:space="preserve">Worked on an application that </w:t>
+      </w:r>
+      <w:r>
+        <w:rPr>
+          <w:rFonts w:ascii="Times New Roman" w:hAnsi="Times New Roman" w:cs="Times New Roman"/>
+          <w:sz w:val="24"/>
+          <w:szCs w:val="22"/>
+        </w:rPr>
+        <w:t>predicted</w:t>
+      </w:r>
+      <w:r>
+        <w:rPr>
+          <w:rFonts w:ascii="Times New Roman" w:hAnsi="Times New Roman" w:cs="Times New Roman"/>
+          <w:sz w:val="24"/>
+          <w:szCs w:val="22"/>
+        </w:rPr>
+        <w:t xml:space="preserve"> price movements in the stock market based on two popular averaging methods </w:t>
+      </w:r>
+      <w:r>
+        <w:rPr>
+          <w:rFonts w:ascii="Times New Roman" w:hAnsi="Times New Roman" w:cs="Times New Roman"/>
+          <w:sz w:val="24"/>
+          <w:szCs w:val="22"/>
+        </w:rPr>
+        <w:t>in addition to</w:t>
+      </w:r>
+      <w:r>
+        <w:rPr>
+          <w:rFonts w:ascii="Times New Roman" w:hAnsi="Times New Roman" w:cs="Times New Roman"/>
+          <w:sz w:val="24"/>
+          <w:szCs w:val="22"/>
+        </w:rPr>
+        <w:t xml:space="preserve"> LSTM to help regulate how much information is retained and thrown away</w:t>
+      </w:r>
+    </w:p>
+    <w:p>
+      <w:pPr>
+        <w:pStyle w:val="Heading2"/>
+        <w:spacing w:line="240" w:lineRule="exact"/>
+        <w:ind w:left="720"/>
+        <w:rPr>
+          <w:rFonts w:ascii="Times New Roman" w:hAnsi="Times New Roman" w:cs="Times New Roman"/>
+          <w:sz w:val="24"/>
+          <w:szCs w:val="22"/>
+        </w:rPr>
+      </w:pPr>
+    </w:p>
+    <w:p>
+      <w:pPr>
+        <w:pStyle w:val="Heading2"/>
+        <w:numPr>
+          <w:ilvl w:val="0"/>
+          <w:numId w:val="14"/>
+        </w:numPr>
+        <w:spacing w:line="240" w:lineRule="exact"/>
+        <w:rPr>
+          <w:rFonts w:ascii="Times New Roman" w:hAnsi="Times New Roman" w:cs="Times New Roman"/>
+          <w:sz w:val="24"/>
+          <w:szCs w:val="22"/>
+        </w:rPr>
+      </w:pPr>
+      <w:r>
+        <w:rPr>
+          <w:rFonts w:ascii="Times New Roman" w:hAnsi="Times New Roman" w:cs="Times New Roman"/>
+          <w:sz w:val="24"/>
+          <w:szCs w:val="22"/>
+        </w:rPr>
+        <w:t>Observed Tesla’s movements using LSTMs and Deep Neural Networks, which helped do so accurately with a minimal margin of error</w:t>
+      </w:r>
+    </w:p>
+    <w:p>
+      <w:pPr>
+        <w:pStyle w:val="Heading2"/>
+        <w:spacing w:line="240" w:lineRule="exact"/>
+        <w:ind w:left="720"/>
+        <w:rPr>
+          <w:rFonts w:ascii="Times New Roman" w:hAnsi="Times New Roman" w:cs="Times New Roman"/>
+          <w:sz w:val="24"/>
+          <w:szCs w:val="22"/>
+        </w:rPr>
+      </w:pPr>
+    </w:p>
+    <w:p>
+      <w:pPr>
+        <w:pStyle w:val="Heading2"/>
+        <w:numPr>
+          <w:ilvl w:val="0"/>
+          <w:numId w:val="14"/>
+        </w:numPr>
+        <w:spacing w:line="240" w:lineRule="exact"/>
+        <w:rPr>
+          <w:rFonts w:ascii="Times New Roman" w:hAnsi="Times New Roman" w:cs="Times New Roman"/>
+          <w:sz w:val="24"/>
+          <w:szCs w:val="22"/>
+        </w:rPr>
+      </w:pPr>
+      <w:r>
+        <w:rPr>
+          <w:rFonts w:ascii="Times New Roman" w:hAnsi="Times New Roman" w:cs="Times New Roman"/>
+          <w:sz w:val="24"/>
+          <w:szCs w:val="22"/>
+        </w:rPr>
+        <w:t xml:space="preserve">Used Alpha Vantage </w:t>
+      </w:r>
+      <w:proofErr w:type="spellStart"/>
+      <w:r>
+        <w:rPr>
+          <w:rFonts w:ascii="Times New Roman" w:hAnsi="Times New Roman" w:cs="Times New Roman"/>
+          <w:sz w:val="24"/>
+          <w:szCs w:val="22"/>
+        </w:rPr>
+        <w:t>api</w:t>
+      </w:r>
+      <w:proofErr w:type="spellEnd"/>
+      <w:r>
+        <w:rPr>
+          <w:rFonts w:ascii="Times New Roman" w:hAnsi="Times New Roman" w:cs="Times New Roman"/>
+          <w:sz w:val="24"/>
+          <w:szCs w:val="22"/>
+        </w:rPr>
+        <w:t xml:space="preserve"> in order to pull latest info regarding a stock, such as open price, close price, and days requested from the API</w:t>
+      </w:r>
+    </w:p>
+    <w:p>
+      <w:pPr>
+        <w:pStyle w:val="Heading2"/>
+        <w:spacing w:line="240" w:lineRule="exact"/>
+        <w:ind w:left="720"/>
+        <w:rPr>
+          <w:rFonts w:ascii="Times New Roman" w:hAnsi="Times New Roman" w:cs="Times New Roman"/>
+          <w:sz w:val="24"/>
+          <w:szCs w:val="22"/>
+        </w:rPr>
+      </w:pPr>
+    </w:p>
+    <w:p>
+      <w:pPr>
+        <w:pStyle w:val="Heading2"/>
+        <w:numPr>
+          <w:ilvl w:val="0"/>
+          <w:numId w:val="14"/>
+        </w:numPr>
+        <w:spacing w:line="240" w:lineRule="exact"/>
+        <w:rPr>
+          <w:rFonts w:ascii="Times New Roman" w:hAnsi="Times New Roman" w:cs="Times New Roman"/>
+          <w:sz w:val="24"/>
+          <w:szCs w:val="22"/>
+        </w:rPr>
+      </w:pPr>
+      <w:r>
+        <w:rPr>
+          <w:rFonts w:ascii="Times New Roman" w:hAnsi="Times New Roman" w:cs="Times New Roman"/>
+          <w:sz w:val="24"/>
+          <w:szCs w:val="22"/>
+        </w:rPr>
+        <w:t>U</w:t>
+      </w:r>
+      <w:r>
+        <w:rPr>
+          <w:rFonts w:ascii="Times New Roman" w:hAnsi="Times New Roman" w:cs="Times New Roman"/>
+          <w:sz w:val="24"/>
+          <w:szCs w:val="22"/>
+        </w:rPr>
+        <w:t>sed</w:t>
+      </w:r>
+      <w:r>
+        <w:rPr>
+          <w:rFonts w:ascii="Times New Roman" w:hAnsi="Times New Roman" w:cs="Times New Roman"/>
+          <w:sz w:val="24"/>
+          <w:szCs w:val="22"/>
+        </w:rPr>
+        <w:t xml:space="preserve"> </w:t>
+      </w:r>
+      <w:proofErr w:type="spellStart"/>
+      <w:r>
+        <w:rPr>
+          <w:rFonts w:ascii="Times New Roman" w:hAnsi="Times New Roman" w:cs="Times New Roman"/>
+          <w:sz w:val="24"/>
+          <w:szCs w:val="22"/>
+        </w:rPr>
+        <w:t>Tensorflow</w:t>
+      </w:r>
+      <w:proofErr w:type="spellEnd"/>
+      <w:r>
+        <w:rPr>
+          <w:rFonts w:ascii="Times New Roman" w:hAnsi="Times New Roman" w:cs="Times New Roman"/>
+          <w:sz w:val="24"/>
+          <w:szCs w:val="22"/>
+        </w:rPr>
+        <w:t xml:space="preserve">, </w:t>
+      </w:r>
+      <w:proofErr w:type="spellStart"/>
+      <w:r>
+        <w:rPr>
+          <w:rFonts w:ascii="Times New Roman" w:hAnsi="Times New Roman" w:cs="Times New Roman"/>
+          <w:sz w:val="24"/>
+          <w:szCs w:val="22"/>
+        </w:rPr>
+        <w:t>SKLearning</w:t>
+      </w:r>
+      <w:proofErr w:type="spellEnd"/>
+      <w:r>
+        <w:rPr>
+          <w:rFonts w:ascii="Times New Roman" w:hAnsi="Times New Roman" w:cs="Times New Roman"/>
+          <w:sz w:val="24"/>
+          <w:szCs w:val="22"/>
+        </w:rPr>
+        <w:t>, pandas, and matplotlib libraries to help with cleaning, processing and demonstrating the data/results</w:t>
+      </w:r>
+    </w:p>
+    <w:p>
+      <w:pPr>
+        <w:pStyle w:val="Heading2"/>
+        <w:spacing w:line="240" w:lineRule="exact"/>
+        <w:ind w:left="0"/>
+        <w:rPr>
+          <w:rFonts w:ascii="Times New Roman" w:hAnsi="Times New Roman" w:cs="Times New Roman"/>
+          <w:sz w:val="24"/>
+          <w:szCs w:val="22"/>
+        </w:rPr>
+      </w:pPr>
+    </w:p>
+    <w:p>
+      <w:pPr>
+        <w:pStyle w:val="Heading2"/>
+        <w:numPr>
+          <w:ilvl w:val="0"/>
+          <w:numId w:val="14"/>
+        </w:numPr>
+        <w:spacing w:line="240" w:lineRule="exact"/>
+        <w:rPr>
+          <w:rFonts w:ascii="Times New Roman" w:hAnsi="Times New Roman" w:cs="Times New Roman"/>
+          <w:sz w:val="24"/>
+          <w:szCs w:val="22"/>
+        </w:rPr>
+      </w:pPr>
+      <w:r>
+        <w:rPr>
+          <w:rFonts w:ascii="Times New Roman" w:hAnsi="Times New Roman" w:cs="Times New Roman"/>
+          <w:sz w:val="24"/>
+          <w:szCs w:val="22"/>
+        </w:rPr>
+        <w:t xml:space="preserve">Written in Python on </w:t>
+      </w:r>
+      <w:proofErr w:type="spellStart"/>
+      <w:r>
+        <w:rPr>
+          <w:rFonts w:ascii="Times New Roman" w:hAnsi="Times New Roman" w:cs="Times New Roman"/>
+          <w:sz w:val="24"/>
+          <w:szCs w:val="22"/>
+        </w:rPr>
+        <w:t>Jupyter</w:t>
+      </w:r>
+      <w:proofErr w:type="spellEnd"/>
+      <w:r>
+        <w:rPr>
+          <w:rFonts w:ascii="Times New Roman" w:hAnsi="Times New Roman" w:cs="Times New Roman"/>
+          <w:sz w:val="24"/>
+          <w:szCs w:val="22"/>
+        </w:rPr>
+        <w:t xml:space="preserve"> notebook to help with testing and writing of the code</w:t>
+      </w:r>
+    </w:p>
+    <w:p>
+      <w:pPr>
+        <w:pStyle w:val="Heading2"/>
+        <w:ind w:left="0"/>
+        <w:rPr>
+          <w:rFonts w:ascii="Times New Roman" w:hAnsi="Times New Roman" w:cs="Times New Roman"/>
+          <w:sz w:val="22"/>
+          <w:szCs w:val="22"/>
+        </w:rPr>
+      </w:pPr>
+    </w:p>
+    <w:p>
+      <w:pPr>
+        <w:pStyle w:val="Heading2"/>
+        <w:rPr>
+          <w:rFonts w:ascii="Times New Roman" w:hAnsi="Times New Roman" w:cs="Times New Roman"/>
+          <w:b/>
+          <w:sz w:val="22"/>
+          <w:szCs w:val="22"/>
+        </w:rPr>
+      </w:pPr>
+      <w:r>
+        <w:rPr>
+          <w:rFonts w:ascii="Times New Roman" w:hAnsi="Times New Roman" w:cs="Times New Roman"/>
+          <w:b/>
+          <w:sz w:val="24"/>
+          <w:szCs w:val="22"/>
+        </w:rPr>
+        <w:t>JTLEX – Java Application for Research</w:t>
+      </w:r>
+    </w:p>
+    <w:p>
+      <w:pPr>
+        <w:pStyle w:val="Heading2"/>
+        <w:ind w:left="0"/>
+        <w:rPr>
+          <w:rFonts w:ascii="Times New Roman" w:hAnsi="Times New Roman" w:cs="Times New Roman"/>
+          <w:sz w:val="24"/>
+          <w:szCs w:val="24"/>
+        </w:rPr>
+      </w:pPr>
+    </w:p>
+    <w:p>
+      <w:pPr>
+        <w:pStyle w:val="Heading2"/>
+        <w:numPr>
+          <w:ilvl w:val="0"/>
+          <w:numId w:val="14"/>
+        </w:numPr>
+        <w:spacing w:line="240" w:lineRule="exact"/>
+        <w:rPr>
+          <w:rFonts w:ascii="Times New Roman" w:hAnsi="Times New Roman" w:cs="Times New Roman"/>
+          <w:sz w:val="24"/>
+          <w:szCs w:val="22"/>
+        </w:rPr>
+      </w:pPr>
+      <w:r>
+        <w:rPr>
+          <w:rFonts w:ascii="Times New Roman" w:hAnsi="Times New Roman" w:cs="Times New Roman"/>
+          <w:sz w:val="24"/>
+          <w:szCs w:val="22"/>
+        </w:rPr>
+        <w:t xml:space="preserve">Worked on a timeline extraction proposed by a PhD student at FIU with the intention of taking </w:t>
+      </w:r>
+      <w:r>
+        <w:rPr>
+          <w:rFonts w:ascii="Times New Roman" w:hAnsi="Times New Roman" w:cs="Times New Roman"/>
+          <w:sz w:val="24"/>
+          <w:szCs w:val="22"/>
+        </w:rPr>
+        <w:t>text in</w:t>
+      </w:r>
+      <w:r>
+        <w:rPr>
+          <w:rFonts w:ascii="Times New Roman" w:hAnsi="Times New Roman" w:cs="Times New Roman"/>
+          <w:sz w:val="24"/>
+          <w:szCs w:val="22"/>
+        </w:rPr>
+        <w:t xml:space="preserve"> JSON format with annotations to then convert them into </w:t>
+      </w:r>
+      <w:proofErr w:type="spellStart"/>
+      <w:r>
+        <w:rPr>
+          <w:rFonts w:ascii="Times New Roman" w:hAnsi="Times New Roman" w:cs="Times New Roman"/>
+          <w:sz w:val="24"/>
+          <w:szCs w:val="22"/>
+        </w:rPr>
+        <w:t>TimeML</w:t>
+      </w:r>
+      <w:proofErr w:type="spellEnd"/>
+      <w:r>
+        <w:rPr>
+          <w:rFonts w:ascii="Times New Roman" w:hAnsi="Times New Roman" w:cs="Times New Roman"/>
+          <w:sz w:val="24"/>
+          <w:szCs w:val="22"/>
+        </w:rPr>
+        <w:t xml:space="preserve"> format</w:t>
+      </w:r>
+    </w:p>
+    <w:p>
+      <w:pPr>
+        <w:pStyle w:val="Heading2"/>
+        <w:spacing w:line="240" w:lineRule="exact"/>
+        <w:ind w:left="360"/>
+        <w:rPr>
+          <w:rFonts w:ascii="Times New Roman" w:hAnsi="Times New Roman" w:cs="Times New Roman"/>
+          <w:sz w:val="24"/>
+          <w:szCs w:val="22"/>
+        </w:rPr>
+      </w:pPr>
+    </w:p>
+    <w:p>
+      <w:pPr>
+        <w:pStyle w:val="Heading2"/>
+        <w:numPr>
+          <w:ilvl w:val="0"/>
+          <w:numId w:val="14"/>
+        </w:numPr>
+        <w:spacing w:line="240" w:lineRule="exact"/>
+        <w:rPr>
+          <w:rFonts w:ascii="Times New Roman" w:hAnsi="Times New Roman" w:cs="Times New Roman"/>
+          <w:sz w:val="24"/>
+          <w:szCs w:val="22"/>
+        </w:rPr>
+      </w:pPr>
+      <w:r>
+        <w:rPr>
+          <w:rFonts w:ascii="Times New Roman" w:hAnsi="Times New Roman" w:cs="Times New Roman"/>
+          <w:sz w:val="24"/>
+          <w:szCs w:val="22"/>
+        </w:rPr>
+        <w:t xml:space="preserve">Worked on parser for JSON files with annotations to identify the different classes and entities that can be </w:t>
+      </w:r>
+      <w:proofErr w:type="gramStart"/>
+      <w:r>
+        <w:rPr>
+          <w:rFonts w:ascii="Times New Roman" w:hAnsi="Times New Roman" w:cs="Times New Roman"/>
+          <w:sz w:val="24"/>
+          <w:szCs w:val="22"/>
+        </w:rPr>
+        <w:t>in a given</w:t>
+      </w:r>
+      <w:proofErr w:type="gramEnd"/>
+      <w:r>
+        <w:rPr>
+          <w:rFonts w:ascii="Times New Roman" w:hAnsi="Times New Roman" w:cs="Times New Roman"/>
+          <w:sz w:val="24"/>
+          <w:szCs w:val="22"/>
+        </w:rPr>
+        <w:t xml:space="preserve"> piece of text</w:t>
+      </w:r>
+    </w:p>
+    <w:p>
+      <w:pPr>
+        <w:pStyle w:val="Heading2"/>
+        <w:spacing w:line="240" w:lineRule="exact"/>
+        <w:ind w:left="720"/>
+        <w:rPr>
+          <w:rFonts w:ascii="Times New Roman" w:hAnsi="Times New Roman" w:cs="Times New Roman"/>
+          <w:sz w:val="24"/>
+          <w:szCs w:val="22"/>
+        </w:rPr>
+      </w:pPr>
+    </w:p>
+    <w:p>
+      <w:pPr>
+        <w:pStyle w:val="Heading2"/>
+        <w:numPr>
+          <w:ilvl w:val="0"/>
+          <w:numId w:val="14"/>
+        </w:numPr>
+        <w:spacing w:line="240" w:lineRule="exact"/>
+        <w:rPr>
+          <w:rFonts w:ascii="Times New Roman" w:hAnsi="Times New Roman" w:cs="Times New Roman"/>
+          <w:sz w:val="24"/>
+          <w:szCs w:val="22"/>
+        </w:rPr>
+      </w:pPr>
+      <w:r>
+        <w:rPr>
+          <w:rFonts w:ascii="Times New Roman" w:hAnsi="Times New Roman" w:cs="Times New Roman"/>
+          <w:sz w:val="24"/>
+          <w:szCs w:val="22"/>
+        </w:rPr>
+        <w:t xml:space="preserve">Developed adapter to convert JSON annotations into appropriate </w:t>
+      </w:r>
+      <w:proofErr w:type="spellStart"/>
+      <w:r>
+        <w:rPr>
+          <w:rFonts w:ascii="Times New Roman" w:hAnsi="Times New Roman" w:cs="Times New Roman"/>
+          <w:sz w:val="24"/>
+          <w:szCs w:val="22"/>
+        </w:rPr>
+        <w:t>TimeML</w:t>
+      </w:r>
+      <w:proofErr w:type="spellEnd"/>
+      <w:r>
+        <w:rPr>
+          <w:rFonts w:ascii="Times New Roman" w:hAnsi="Times New Roman" w:cs="Times New Roman"/>
+          <w:sz w:val="24"/>
+          <w:szCs w:val="22"/>
+        </w:rPr>
+        <w:t xml:space="preserve"> features (categories such as events, locations, time, etc.)</w:t>
+      </w:r>
+    </w:p>
+    <w:p>
+      <w:pPr>
+        <w:pStyle w:val="Heading2"/>
+        <w:spacing w:line="240" w:lineRule="exact"/>
+        <w:ind w:left="720"/>
+        <w:rPr>
+          <w:rFonts w:ascii="Times New Roman" w:hAnsi="Times New Roman" w:cs="Times New Roman"/>
+          <w:sz w:val="24"/>
+          <w:szCs w:val="22"/>
+        </w:rPr>
+      </w:pPr>
+    </w:p>
+    <w:p>
+      <w:pPr>
+        <w:pStyle w:val="Heading2"/>
+        <w:numPr>
+          <w:ilvl w:val="0"/>
+          <w:numId w:val="14"/>
+        </w:numPr>
+        <w:spacing w:line="240" w:lineRule="exact"/>
+        <w:rPr>
+          <w:rFonts w:ascii="Times New Roman" w:hAnsi="Times New Roman" w:cs="Times New Roman"/>
+          <w:sz w:val="24"/>
+          <w:szCs w:val="22"/>
+        </w:rPr>
+      </w:pPr>
+      <w:r>
+        <w:rPr>
+          <w:rFonts w:ascii="Times New Roman" w:hAnsi="Times New Roman" w:cs="Times New Roman"/>
+          <w:sz w:val="24"/>
+          <w:szCs w:val="22"/>
+        </w:rPr>
+        <w:t>Collaborated</w:t>
+      </w:r>
+      <w:r>
+        <w:rPr>
+          <w:rFonts w:ascii="Times New Roman" w:hAnsi="Times New Roman" w:cs="Times New Roman"/>
+          <w:sz w:val="24"/>
+          <w:szCs w:val="22"/>
+        </w:rPr>
+        <w:t xml:space="preserve"> in group</w:t>
+      </w:r>
+      <w:r>
+        <w:rPr>
+          <w:rFonts w:ascii="Times New Roman" w:hAnsi="Times New Roman" w:cs="Times New Roman"/>
+          <w:sz w:val="24"/>
+          <w:szCs w:val="22"/>
+        </w:rPr>
+        <w:t xml:space="preserve"> </w:t>
+      </w:r>
+      <w:r>
+        <w:rPr>
+          <w:rFonts w:ascii="Times New Roman" w:hAnsi="Times New Roman" w:cs="Times New Roman"/>
+          <w:sz w:val="24"/>
+          <w:szCs w:val="22"/>
+        </w:rPr>
+        <w:t xml:space="preserve">projects building an </w:t>
+      </w:r>
+      <w:r>
+        <w:rPr>
+          <w:rFonts w:ascii="Times New Roman" w:hAnsi="Times New Roman" w:cs="Times New Roman"/>
+          <w:sz w:val="24"/>
+          <w:szCs w:val="22"/>
+        </w:rPr>
+        <w:t>Agile workflow usi</w:t>
+      </w:r>
+      <w:r>
+        <w:rPr>
+          <w:rFonts w:ascii="Times New Roman" w:hAnsi="Times New Roman" w:cs="Times New Roman"/>
+          <w:sz w:val="24"/>
+          <w:szCs w:val="22"/>
+        </w:rPr>
+        <w:t>ng</w:t>
+      </w:r>
+      <w:r>
+        <w:rPr>
+          <w:rFonts w:ascii="Times New Roman" w:hAnsi="Times New Roman" w:cs="Times New Roman"/>
+          <w:sz w:val="24"/>
+          <w:szCs w:val="22"/>
+        </w:rPr>
+        <w:t xml:space="preserve"> SVN, Eclipse for Java, and Trello </w:t>
+      </w:r>
+    </w:p>
+    <w:p>
+      <w:pPr>
+        <w:pStyle w:val="Heading2"/>
+        <w:ind w:left="0"/>
+        <w:rPr>
+          <w:rFonts w:ascii="Times New Roman" w:hAnsi="Times New Roman" w:cs="Times New Roman"/>
+          <w:sz w:val="24"/>
+          <w:szCs w:val="22"/>
+        </w:rPr>
+      </w:pPr>
+    </w:p>
+    <w:p>
+      <w:pPr>
         <w:tabs>
           <w:tab w:val="left" w:pos="918"/>
           <w:tab w:val="left" w:pos="919"/>
@@ -3652,26 +2942,254 @@
           <w:sz w:val="18"/>
         </w:rPr>
       </w:pPr>
-      <w:r>
-        <w:rPr>
-          <w:rFonts w:ascii="Times New Roman" w:hAnsi="Times New Roman" w:cs="Times New Roman"/>
-          <w:sz w:val="24"/>
-        </w:rPr>
-        <w:t>Reimplemented</w:t>
-      </w:r>
-      <w:r>
-        <w:rPr>
-          <w:rFonts w:ascii="Times New Roman" w:hAnsi="Times New Roman" w:cs="Times New Roman"/>
-          <w:sz w:val="24"/>
-        </w:rPr>
-        <w:t xml:space="preserve"> an SRL system devised by professor</w:t>
-      </w:r>
-      <w:r>
-        <w:rPr>
-          <w:rFonts w:ascii="Times New Roman" w:hAnsi="Times New Roman" w:cs="Times New Roman"/>
-          <w:sz w:val="24"/>
-        </w:rPr>
-        <w:t xml:space="preserve"> where text is parsed and given labels based on the different that exist in the text</w:t>
+    </w:p>
+    <w:p>
+      <w:pPr>
+        <w:pStyle w:val="Heading1"/>
+        <w:jc w:val="center"/>
+        <w:rPr>
+          <w:rFonts w:ascii="Times New Roman" w:hAnsi="Times New Roman" w:cs="Times New Roman"/>
+        </w:rPr>
+      </w:pPr>
+      <w:r>
+        <w:rPr>
+          <w:rFonts w:ascii="Times New Roman" w:hAnsi="Times New Roman" w:cs="Times New Roman"/>
+        </w:rPr>
+        <w:t>Education</w:t>
+      </w:r>
+    </w:p>
+    <w:p>
+      <w:pPr>
+        <w:pStyle w:val="BodyText"/>
+        <w:rPr>
+          <w:rFonts w:ascii="Times New Roman" w:hAnsi="Times New Roman" w:cs="Times New Roman"/>
+          <w:b/>
+          <w:sz w:val="24"/>
+        </w:rPr>
+      </w:pPr>
+    </w:p>
+    <w:p>
+      <w:pPr>
+        <w:pStyle w:val="Heading2"/>
+        <w:rPr>
+          <w:rFonts w:ascii="Times New Roman" w:hAnsi="Times New Roman" w:cs="Times New Roman"/>
+          <w:b/>
+          <w:sz w:val="24"/>
+          <w:szCs w:val="22"/>
+        </w:rPr>
+      </w:pPr>
+      <w:r>
+        <w:rPr>
+          <w:rFonts w:ascii="Times New Roman" w:hAnsi="Times New Roman" w:cs="Times New Roman"/>
+          <w:b/>
+          <w:sz w:val="24"/>
+          <w:szCs w:val="22"/>
+        </w:rPr>
+        <w:t>Florida International University</w:t>
+      </w:r>
+      <w:r>
+        <w:rPr>
+          <w:rFonts w:ascii="Times New Roman" w:hAnsi="Times New Roman" w:cs="Times New Roman"/>
+          <w:b/>
+          <w:sz w:val="24"/>
+          <w:szCs w:val="22"/>
+        </w:rPr>
+        <w:t xml:space="preserve"> – Miami, Florida </w:t>
+      </w:r>
+    </w:p>
+    <w:p>
+      <w:pPr>
+        <w:pStyle w:val="Heading2"/>
+        <w:rPr>
+          <w:rFonts w:ascii="Times New Roman" w:hAnsi="Times New Roman" w:cs="Times New Roman"/>
+          <w:bCs/>
+          <w:sz w:val="24"/>
+          <w:szCs w:val="22"/>
+        </w:rPr>
+      </w:pPr>
+      <w:r>
+        <w:rPr>
+          <w:rFonts w:ascii="Times New Roman" w:hAnsi="Times New Roman" w:cs="Times New Roman"/>
+          <w:bCs/>
+          <w:i/>
+          <w:iCs/>
+          <w:sz w:val="24"/>
+          <w:szCs w:val="22"/>
+        </w:rPr>
+        <w:t xml:space="preserve">Fall </w:t>
+      </w:r>
+      <w:r>
+        <w:rPr>
+          <w:rFonts w:ascii="Times New Roman" w:hAnsi="Times New Roman" w:cs="Times New Roman"/>
+          <w:bCs/>
+          <w:i/>
+          <w:iCs/>
+          <w:sz w:val="24"/>
+          <w:szCs w:val="22"/>
+        </w:rPr>
+        <w:t>2021</w:t>
+      </w:r>
+      <w:r>
+        <w:rPr>
+          <w:rFonts w:ascii="Times New Roman" w:hAnsi="Times New Roman" w:cs="Times New Roman"/>
+          <w:bCs/>
+          <w:sz w:val="24"/>
+          <w:szCs w:val="22"/>
+        </w:rPr>
+        <w:t xml:space="preserve"> Master of Science in Computer Science</w:t>
+      </w:r>
+    </w:p>
+    <w:p>
+      <w:pPr>
+        <w:pStyle w:val="Heading2"/>
+        <w:rPr>
+          <w:rFonts w:ascii="Times New Roman" w:hAnsi="Times New Roman" w:cs="Times New Roman"/>
+          <w:bCs/>
+          <w:sz w:val="24"/>
+          <w:szCs w:val="22"/>
+        </w:rPr>
+      </w:pPr>
+      <w:r>
+        <w:rPr>
+          <w:rFonts w:ascii="Times New Roman" w:hAnsi="Times New Roman" w:cs="Times New Roman"/>
+          <w:bCs/>
+          <w:i/>
+          <w:iCs/>
+          <w:sz w:val="24"/>
+          <w:szCs w:val="22"/>
+        </w:rPr>
+        <w:t xml:space="preserve">Spring </w:t>
+      </w:r>
+      <w:r>
+        <w:rPr>
+          <w:rFonts w:ascii="Times New Roman" w:hAnsi="Times New Roman" w:cs="Times New Roman"/>
+          <w:bCs/>
+          <w:i/>
+          <w:iCs/>
+          <w:sz w:val="24"/>
+          <w:szCs w:val="22"/>
+        </w:rPr>
+        <w:t>2021</w:t>
+      </w:r>
+      <w:r>
+        <w:rPr>
+          <w:rFonts w:ascii="Times New Roman" w:hAnsi="Times New Roman" w:cs="Times New Roman"/>
+          <w:bCs/>
+          <w:sz w:val="24"/>
+          <w:szCs w:val="22"/>
+        </w:rPr>
+        <w:t xml:space="preserve"> </w:t>
+      </w:r>
+      <w:r>
+        <w:rPr>
+          <w:rFonts w:ascii="Times New Roman" w:hAnsi="Times New Roman" w:cs="Times New Roman"/>
+          <w:bCs/>
+          <w:sz w:val="24"/>
+          <w:szCs w:val="22"/>
+        </w:rPr>
+        <w:t xml:space="preserve">Bachelor </w:t>
+      </w:r>
+      <w:r>
+        <w:rPr>
+          <w:rFonts w:ascii="Times New Roman" w:hAnsi="Times New Roman" w:cs="Times New Roman"/>
+          <w:bCs/>
+          <w:sz w:val="24"/>
+          <w:szCs w:val="22"/>
+        </w:rPr>
+        <w:t>of Science in Computer Science</w:t>
+      </w:r>
+    </w:p>
+    <w:p>
+      <w:pPr>
+        <w:pStyle w:val="Heading2"/>
+        <w:rPr>
+          <w:rFonts w:ascii="Times New Roman" w:hAnsi="Times New Roman" w:cs="Times New Roman"/>
+          <w:bCs/>
+          <w:sz w:val="24"/>
+          <w:szCs w:val="22"/>
+        </w:rPr>
+      </w:pPr>
+    </w:p>
+    <w:p>
+      <w:pPr>
+        <w:pStyle w:val="Heading2"/>
+        <w:rPr>
+          <w:rFonts w:ascii="Times New Roman" w:hAnsi="Times New Roman" w:cs="Times New Roman"/>
+          <w:b/>
+          <w:sz w:val="24"/>
+          <w:szCs w:val="22"/>
+        </w:rPr>
+      </w:pPr>
+    </w:p>
+    <w:p>
+      <w:pPr>
+        <w:pStyle w:val="Heading2"/>
+        <w:rPr>
+          <w:rFonts w:ascii="Times New Roman" w:hAnsi="Times New Roman" w:cs="Times New Roman"/>
+          <w:b/>
+          <w:sz w:val="24"/>
+          <w:szCs w:val="22"/>
+        </w:rPr>
+      </w:pPr>
+      <w:r>
+        <w:rPr>
+          <w:rFonts w:ascii="Times New Roman" w:hAnsi="Times New Roman" w:cs="Times New Roman"/>
+          <w:b/>
+          <w:sz w:val="24"/>
+          <w:szCs w:val="22"/>
+        </w:rPr>
+        <w:t xml:space="preserve">Miami Dade College – Miami, Florida </w:t>
+      </w:r>
+    </w:p>
+    <w:p>
+      <w:pPr>
+        <w:pStyle w:val="Heading2"/>
+        <w:rPr>
+          <w:rFonts w:ascii="Times New Roman" w:hAnsi="Times New Roman" w:cs="Times New Roman"/>
+          <w:bCs/>
+          <w:sz w:val="24"/>
+          <w:szCs w:val="22"/>
+        </w:rPr>
+      </w:pPr>
+      <w:r>
+        <w:rPr>
+          <w:rFonts w:ascii="Times New Roman" w:hAnsi="Times New Roman" w:cs="Times New Roman"/>
+          <w:bCs/>
+          <w:i/>
+          <w:iCs/>
+          <w:sz w:val="24"/>
+          <w:szCs w:val="22"/>
+        </w:rPr>
+        <w:t>20</w:t>
+      </w:r>
+      <w:r>
+        <w:rPr>
+          <w:rFonts w:ascii="Times New Roman" w:hAnsi="Times New Roman" w:cs="Times New Roman"/>
+          <w:bCs/>
+          <w:i/>
+          <w:iCs/>
+          <w:sz w:val="24"/>
+          <w:szCs w:val="22"/>
+        </w:rPr>
+        <w:t>19</w:t>
+      </w:r>
+      <w:r>
+        <w:rPr>
+          <w:rFonts w:ascii="Times New Roman" w:hAnsi="Times New Roman" w:cs="Times New Roman"/>
+          <w:bCs/>
+          <w:sz w:val="24"/>
+          <w:szCs w:val="22"/>
+        </w:rPr>
+        <w:t xml:space="preserve"> </w:t>
+      </w:r>
+      <w:r>
+        <w:rPr>
+          <w:rFonts w:ascii="Times New Roman" w:hAnsi="Times New Roman" w:cs="Times New Roman"/>
+          <w:bCs/>
+          <w:sz w:val="24"/>
+          <w:szCs w:val="22"/>
+        </w:rPr>
+        <w:t xml:space="preserve">A.A Degree in Computer Science </w:t>
       </w:r>
     </w:p>
     <w:sectPr>
@@ -5067,6 +4585,119 @@
     </w:lvl>
   </w:abstractNum>
   <w:abstractNum w:abstractNumId="12" w15:restartNumberingAfterBreak="0">
+    <w:nsid w:val="71187A7A"/>
+    <w:multiLevelType w:val="hybridMultilevel"/>
+    <w:tmpl w:val="F0E89140"/>
+    <w:lvl w:ilvl="0" w:tplc="04090001">
+      <w:start w:val="1"/>
+      <w:numFmt w:val="bullet"/>
+      <w:lvlText w:val=""/>
+      <w:lvlJc w:val="left"/>
+      <w:pPr>
+        <w:ind w:left="1088" w:hanging="360"/>
+      </w:pPr>
+      <w:rPr>
+        <w:rFonts w:ascii="Symbol" w:hAnsi="Symbol" w:hint="default"/>
+      </w:rPr>
+    </w:lvl>
+    <w:lvl w:ilvl="1" w:tplc="04090003" w:tentative="1">
+      <w:start w:val="1"/>
+      <w:numFmt w:val="bullet"/>
+      <w:lvlText w:val="o"/>
+      <w:lvlJc w:val="left"/>
+      <w:pPr>
+        <w:ind w:left="1808" w:hanging="360"/>
+      </w:pPr>
+      <w:rPr>
+        <w:rFonts w:ascii="Courier New" w:hAnsi="Courier New" w:cs="Courier New" w:hint="default"/>
+      </w:rPr>
+    </w:lvl>
+    <w:lvl w:ilvl="2" w:tplc="04090005" w:tentative="1">
+      <w:start w:val="1"/>
+      <w:numFmt w:val="bullet"/>
+      <w:lvlText w:val=""/>
+      <w:lvlJc w:val="left"/>
+      <w:pPr>
+        <w:ind w:left="2528" w:hanging="360"/>
+      </w:pPr>
+      <w:rPr>
+        <w:rFonts w:ascii="Wingdings" w:hAnsi="Wingdings" w:hint="default"/>
+      </w:rPr>
+    </w:lvl>
+    <w:lvl w:ilvl="3" w:tplc="04090001" w:tentative="1">
+      <w:start w:val="1"/>
+      <w:numFmt w:val="bullet"/>
+      <w:lvlText w:val=""/>
+      <w:lvlJc w:val="left"/>
+      <w:pPr>
+        <w:ind w:left="3248" w:hanging="360"/>
+      </w:pPr>
+      <w:rPr>
+        <w:rFonts w:ascii="Symbol" w:hAnsi="Symbol" w:hint="default"/>
+      </w:rPr>
+    </w:lvl>
+    <w:lvl w:ilvl="4" w:tplc="04090003" w:tentative="1">
+      <w:start w:val="1"/>
+      <w:numFmt w:val="bullet"/>
+      <w:lvlText w:val="o"/>
+      <w:lvlJc w:val="left"/>
+      <w:pPr>
+        <w:ind w:left="3968" w:hanging="360"/>
+      </w:pPr>
+      <w:rPr>
+        <w:rFonts w:ascii="Courier New" w:hAnsi="Courier New" w:cs="Courier New" w:hint="default"/>
+      </w:rPr>
+    </w:lvl>
+    <w:lvl w:ilvl="5" w:tplc="04090005" w:tentative="1">
+      <w:start w:val="1"/>
+      <w:numFmt w:val="bullet"/>
+      <w:lvlText w:val=""/>
+      <w:lvlJc w:val="left"/>
+      <w:pPr>
+        <w:ind w:left="4688" w:hanging="360"/>
+      </w:pPr>
+      <w:rPr>
+        <w:rFonts w:ascii="Wingdings" w:hAnsi="Wingdings" w:hint="default"/>
+      </w:rPr>
+    </w:lvl>
+    <w:lvl w:ilvl="6" w:tplc="04090001" w:tentative="1">
+      <w:start w:val="1"/>
+      <w:numFmt w:val="bullet"/>
+      <w:lvlText w:val=""/>
+      <w:lvlJc w:val="left"/>
+      <w:pPr>
+        <w:ind w:left="5408" w:hanging="360"/>
+      </w:pPr>
+      <w:rPr>
+        <w:rFonts w:ascii="Symbol" w:hAnsi="Symbol" w:hint="default"/>
+      </w:rPr>
+    </w:lvl>
+    <w:lvl w:ilvl="7" w:tplc="04090003" w:tentative="1">
+      <w:start w:val="1"/>
+      <w:numFmt w:val="bullet"/>
+      <w:lvlText w:val="o"/>
+      <w:lvlJc w:val="left"/>
+      <w:pPr>
+        <w:ind w:left="6128" w:hanging="360"/>
+      </w:pPr>
+      <w:rPr>
+        <w:rFonts w:ascii="Courier New" w:hAnsi="Courier New" w:cs="Courier New" w:hint="default"/>
+      </w:rPr>
+    </w:lvl>
+    <w:lvl w:ilvl="8" w:tplc="04090005" w:tentative="1">
+      <w:start w:val="1"/>
+      <w:numFmt w:val="bullet"/>
+      <w:lvlText w:val=""/>
+      <w:lvlJc w:val="left"/>
+      <w:pPr>
+        <w:ind w:left="6848" w:hanging="360"/>
+      </w:pPr>
+      <w:rPr>
+        <w:rFonts w:ascii="Wingdings" w:hAnsi="Wingdings" w:hint="default"/>
+      </w:rPr>
+    </w:lvl>
+  </w:abstractNum>
+  <w:abstractNum w:abstractNumId="13" w15:restartNumberingAfterBreak="0">
     <w:nsid w:val="74BB027B"/>
     <w:multiLevelType w:val="hybridMultilevel"/>
     <w:tmpl w:val="AEB4A97A"/>
@@ -5179,7 +4810,7 @@
       </w:rPr>
     </w:lvl>
   </w:abstractNum>
-  <w:abstractNum w:abstractNumId="13" w15:restartNumberingAfterBreak="0">
+  <w:abstractNum w:abstractNumId="14" w15:restartNumberingAfterBreak="0">
     <w:nsid w:val="7AAA13A5"/>
     <w:multiLevelType w:val="hybridMultilevel"/>
     <w:tmpl w:val="BA166C76"/>
@@ -5300,7 +4931,7 @@
     <w:abstractNumId w:val="1"/>
   </w:num>
   <w:num w:numId="3">
-    <w:abstractNumId w:val="13"/>
+    <w:abstractNumId w:val="14"/>
   </w:num>
   <w:num w:numId="4">
     <w:abstractNumId w:val="8"/>
@@ -5327,13 +4958,16 @@
     <w:abstractNumId w:val="6"/>
   </w:num>
   <w:num w:numId="12">
-    <w:abstractNumId w:val="12"/>
+    <w:abstractNumId w:val="13"/>
   </w:num>
   <w:num w:numId="13">
     <w:abstractNumId w:val="10"/>
   </w:num>
   <w:num w:numId="14">
     <w:abstractNumId w:val="11"/>
+  </w:num>
+  <w:num w:numId="15">
+    <w:abstractNumId w:val="12"/>
   </w:num>
 </w:numbering>
 </file>

</xml_diff>